<commit_message>
report updated and spell checker file is replaced with Colab file
</commit_message>
<xml_diff>
--- a/Report/Dari Spell Checker.docx
+++ b/Report/Dari Spell Checker.docx
@@ -196,8 +196,18 @@
           <w:sz w:val="28"/>
           <w:szCs w:val="28"/>
         </w:rPr>
-        <w:t>&amp; Ahmad Zia Yusfi</w:t>
-      </w:r>
+        <w:t xml:space="preserve">&amp; Ahmad Zia </w:t>
+      </w:r>
+      <w:proofErr w:type="spellStart"/>
+      <w:r>
+        <w:rPr>
+          <w:rFonts w:cstheme="minorHAnsi"/>
+          <w:sz w:val="28"/>
+          <w:szCs w:val="28"/>
+        </w:rPr>
+        <w:t>Yusfi</w:t>
+      </w:r>
+      <w:proofErr w:type="spellEnd"/>
     </w:p>
     <w:p>
       <w:pPr>
@@ -2119,8 +2129,6 @@
           </wp:inline>
         </w:drawing>
       </w:r>
-      <w:bookmarkStart w:id="0" w:name="_GoBack"/>
-      <w:bookmarkEnd w:id="0"/>
     </w:p>
     <w:p>
       <w:pPr>
@@ -2922,7 +2930,31 @@
           <w:bdr w:val="none" w:sz="0" w:space="0" w:color="auto" w:frame="1"/>
           <w:shd w:val="clear" w:color="auto" w:fill="FFFFFF"/>
         </w:rPr>
-        <w:t>Formula for applying Activation function(tanh):</w:t>
+        <w:t>Formula for applying Activation function(</w:t>
+      </w:r>
+      <w:proofErr w:type="spellStart"/>
+      <w:r>
+        <w:rPr>
+          <w:rStyle w:val="Strong"/>
+          <w:rFonts w:cstheme="minorHAnsi"/>
+          <w:sz w:val="24"/>
+          <w:szCs w:val="24"/>
+          <w:bdr w:val="none" w:sz="0" w:space="0" w:color="auto" w:frame="1"/>
+          <w:shd w:val="clear" w:color="auto" w:fill="FFFFFF"/>
+        </w:rPr>
+        <w:t>tanh</w:t>
+      </w:r>
+      <w:proofErr w:type="spellEnd"/>
+      <w:r>
+        <w:rPr>
+          <w:rStyle w:val="Strong"/>
+          <w:rFonts w:cstheme="minorHAnsi"/>
+          <w:sz w:val="24"/>
+          <w:szCs w:val="24"/>
+          <w:bdr w:val="none" w:sz="0" w:space="0" w:color="auto" w:frame="1"/>
+          <w:shd w:val="clear" w:color="auto" w:fill="FFFFFF"/>
+        </w:rPr>
+        <w:t>):</w:t>
       </w:r>
     </w:p>
     <w:p>
@@ -3456,6 +3488,8 @@
           </w14:props3d>
         </w:rPr>
       </w:pPr>
+      <w:proofErr w:type="spellStart"/>
+      <w:proofErr w:type="gramStart"/>
       <w:r>
         <w:rPr>
           <w:rFonts w:ascii="Courier New" w:eastAsia="Times New Roman" w:hAnsi="Courier New" w:cs="Courier New"/>
@@ -3475,8 +3509,10 @@
             </w14:contourClr>
           </w14:props3d>
         </w:rPr>
-        <w:t>def load_book(path):</w:t>
-      </w:r>
+        <w:t>def</w:t>
+      </w:r>
+      <w:proofErr w:type="spellEnd"/>
+      <w:proofErr w:type="gramEnd"/>
       <w:r>
         <w:rPr>
           <w:rFonts w:ascii="Courier New" w:eastAsia="Times New Roman" w:hAnsi="Courier New" w:cs="Courier New"/>
@@ -3496,9 +3532,75 @@
             </w14:contourClr>
           </w14:props3d>
         </w:rPr>
+        <w:t xml:space="preserve"> </w:t>
+      </w:r>
+      <w:proofErr w:type="spellStart"/>
+      <w:r>
+        <w:rPr>
+          <w:rFonts w:ascii="Courier New" w:eastAsia="Times New Roman" w:hAnsi="Courier New" w:cs="Courier New"/>
+          <w:b/>
+          <w:color w:val="A5A5A5" w:themeColor="accent3"/>
+          <w14:textOutline w14:w="0" w14:cap="flat" w14:cmpd="sng" w14:algn="ctr">
+            <w14:noFill/>
+            <w14:prstDash w14:val="solid"/>
+            <w14:round/>
+          </w14:textOutline>
+          <w14:props3d w14:extrusionH="57150" w14:contourW="0" w14:prstMaterial="matte">
+            <w14:bevelT w14:w="63500" w14:h="12700" w14:prst="angle"/>
+            <w14:contourClr>
+              <w14:schemeClr w14:val="bg1">
+                <w14:lumMod w14:val="65000"/>
+              </w14:schemeClr>
+            </w14:contourClr>
+          </w14:props3d>
+        </w:rPr>
+        <w:t>load_book</w:t>
+      </w:r>
+      <w:proofErr w:type="spellEnd"/>
+      <w:r>
+        <w:rPr>
+          <w:rFonts w:ascii="Courier New" w:eastAsia="Times New Roman" w:hAnsi="Courier New" w:cs="Courier New"/>
+          <w:b/>
+          <w:color w:val="A5A5A5" w:themeColor="accent3"/>
+          <w14:textOutline w14:w="0" w14:cap="flat" w14:cmpd="sng" w14:algn="ctr">
+            <w14:noFill/>
+            <w14:prstDash w14:val="solid"/>
+            <w14:round/>
+          </w14:textOutline>
+          <w14:props3d w14:extrusionH="57150" w14:contourW="0" w14:prstMaterial="matte">
+            <w14:bevelT w14:w="63500" w14:h="12700" w14:prst="angle"/>
+            <w14:contourClr>
+              <w14:schemeClr w14:val="bg1">
+                <w14:lumMod w14:val="65000"/>
+              </w14:schemeClr>
+            </w14:contourClr>
+          </w14:props3d>
+        </w:rPr>
+        <w:t>(path):</w:t>
+      </w:r>
+      <w:r>
+        <w:rPr>
+          <w:rFonts w:ascii="Courier New" w:eastAsia="Times New Roman" w:hAnsi="Courier New" w:cs="Courier New"/>
+          <w:b/>
+          <w:color w:val="A5A5A5" w:themeColor="accent3"/>
+          <w14:textOutline w14:w="0" w14:cap="flat" w14:cmpd="sng" w14:algn="ctr">
+            <w14:noFill/>
+            <w14:prstDash w14:val="solid"/>
+            <w14:round/>
+          </w14:textOutline>
+          <w14:props3d w14:extrusionH="57150" w14:contourW="0" w14:prstMaterial="matte">
+            <w14:bevelT w14:w="63500" w14:h="12700" w14:prst="angle"/>
+            <w14:contourClr>
+              <w14:schemeClr w14:val="bg1">
+                <w14:lumMod w14:val="65000"/>
+              </w14:schemeClr>
+            </w14:contourClr>
+          </w14:props3d>
+        </w:rPr>
         <w:br/>
-        <w:t xml:space="preserve">    input_file = os.path.join(path)</w:t>
-      </w:r>
+        <w:t xml:space="preserve">    </w:t>
+      </w:r>
+      <w:proofErr w:type="spellStart"/>
       <w:r>
         <w:rPr>
           <w:rFonts w:ascii="Courier New" w:eastAsia="Times New Roman" w:hAnsi="Courier New" w:cs="Courier New"/>
@@ -3518,9 +3620,97 @@
             </w14:contourClr>
           </w14:props3d>
         </w:rPr>
+        <w:t>input_file</w:t>
+      </w:r>
+      <w:proofErr w:type="spellEnd"/>
+      <w:r>
+        <w:rPr>
+          <w:rFonts w:ascii="Courier New" w:eastAsia="Times New Roman" w:hAnsi="Courier New" w:cs="Courier New"/>
+          <w:b/>
+          <w:color w:val="A5A5A5" w:themeColor="accent3"/>
+          <w14:textOutline w14:w="0" w14:cap="flat" w14:cmpd="sng" w14:algn="ctr">
+            <w14:noFill/>
+            <w14:prstDash w14:val="solid"/>
+            <w14:round/>
+          </w14:textOutline>
+          <w14:props3d w14:extrusionH="57150" w14:contourW="0" w14:prstMaterial="matte">
+            <w14:bevelT w14:w="63500" w14:h="12700" w14:prst="angle"/>
+            <w14:contourClr>
+              <w14:schemeClr w14:val="bg1">
+                <w14:lumMod w14:val="65000"/>
+              </w14:schemeClr>
+            </w14:contourClr>
+          </w14:props3d>
+        </w:rPr>
+        <w:t xml:space="preserve"> = </w:t>
+      </w:r>
+      <w:proofErr w:type="spellStart"/>
+      <w:r>
+        <w:rPr>
+          <w:rFonts w:ascii="Courier New" w:eastAsia="Times New Roman" w:hAnsi="Courier New" w:cs="Courier New"/>
+          <w:b/>
+          <w:color w:val="A5A5A5" w:themeColor="accent3"/>
+          <w14:textOutline w14:w="0" w14:cap="flat" w14:cmpd="sng" w14:algn="ctr">
+            <w14:noFill/>
+            <w14:prstDash w14:val="solid"/>
+            <w14:round/>
+          </w14:textOutline>
+          <w14:props3d w14:extrusionH="57150" w14:contourW="0" w14:prstMaterial="matte">
+            <w14:bevelT w14:w="63500" w14:h="12700" w14:prst="angle"/>
+            <w14:contourClr>
+              <w14:schemeClr w14:val="bg1">
+                <w14:lumMod w14:val="65000"/>
+              </w14:schemeClr>
+            </w14:contourClr>
+          </w14:props3d>
+        </w:rPr>
+        <w:t>os.path.join</w:t>
+      </w:r>
+      <w:proofErr w:type="spellEnd"/>
+      <w:r>
+        <w:rPr>
+          <w:rFonts w:ascii="Courier New" w:eastAsia="Times New Roman" w:hAnsi="Courier New" w:cs="Courier New"/>
+          <w:b/>
+          <w:color w:val="A5A5A5" w:themeColor="accent3"/>
+          <w14:textOutline w14:w="0" w14:cap="flat" w14:cmpd="sng" w14:algn="ctr">
+            <w14:noFill/>
+            <w14:prstDash w14:val="solid"/>
+            <w14:round/>
+          </w14:textOutline>
+          <w14:props3d w14:extrusionH="57150" w14:contourW="0" w14:prstMaterial="matte">
+            <w14:bevelT w14:w="63500" w14:h="12700" w14:prst="angle"/>
+            <w14:contourClr>
+              <w14:schemeClr w14:val="bg1">
+                <w14:lumMod w14:val="65000"/>
+              </w14:schemeClr>
+            </w14:contourClr>
+          </w14:props3d>
+        </w:rPr>
+        <w:t>(path)</w:t>
+      </w:r>
+      <w:r>
+        <w:rPr>
+          <w:rFonts w:ascii="Courier New" w:eastAsia="Times New Roman" w:hAnsi="Courier New" w:cs="Courier New"/>
+          <w:b/>
+          <w:color w:val="A5A5A5" w:themeColor="accent3"/>
+          <w14:textOutline w14:w="0" w14:cap="flat" w14:cmpd="sng" w14:algn="ctr">
+            <w14:noFill/>
+            <w14:prstDash w14:val="solid"/>
+            <w14:round/>
+          </w14:textOutline>
+          <w14:props3d w14:extrusionH="57150" w14:contourW="0" w14:prstMaterial="matte">
+            <w14:bevelT w14:w="63500" w14:h="12700" w14:prst="angle"/>
+            <w14:contourClr>
+              <w14:schemeClr w14:val="bg1">
+                <w14:lumMod w14:val="65000"/>
+              </w14:schemeClr>
+            </w14:contourClr>
+          </w14:props3d>
+        </w:rPr>
         <w:br/>
-        <w:t xml:space="preserve">    with open(input_file) as f:</w:t>
-      </w:r>
+        <w:t xml:space="preserve">    with open(</w:t>
+      </w:r>
+      <w:proofErr w:type="spellStart"/>
       <w:r>
         <w:rPr>
           <w:rFonts w:ascii="Courier New" w:eastAsia="Times New Roman" w:hAnsi="Courier New" w:cs="Courier New"/>
@@ -3540,8 +3730,95 @@
             </w14:contourClr>
           </w14:props3d>
         </w:rPr>
+        <w:t>input_file</w:t>
+      </w:r>
+      <w:proofErr w:type="spellEnd"/>
+      <w:r>
+        <w:rPr>
+          <w:rFonts w:ascii="Courier New" w:eastAsia="Times New Roman" w:hAnsi="Courier New" w:cs="Courier New"/>
+          <w:b/>
+          <w:color w:val="A5A5A5" w:themeColor="accent3"/>
+          <w14:textOutline w14:w="0" w14:cap="flat" w14:cmpd="sng" w14:algn="ctr">
+            <w14:noFill/>
+            <w14:prstDash w14:val="solid"/>
+            <w14:round/>
+          </w14:textOutline>
+          <w14:props3d w14:extrusionH="57150" w14:contourW="0" w14:prstMaterial="matte">
+            <w14:bevelT w14:w="63500" w14:h="12700" w14:prst="angle"/>
+            <w14:contourClr>
+              <w14:schemeClr w14:val="bg1">
+                <w14:lumMod w14:val="65000"/>
+              </w14:schemeClr>
+            </w14:contourClr>
+          </w14:props3d>
+        </w:rPr>
+        <w:t>) as f:</w:t>
+      </w:r>
+      <w:r>
+        <w:rPr>
+          <w:rFonts w:ascii="Courier New" w:eastAsia="Times New Roman" w:hAnsi="Courier New" w:cs="Courier New"/>
+          <w:b/>
+          <w:color w:val="A5A5A5" w:themeColor="accent3"/>
+          <w14:textOutline w14:w="0" w14:cap="flat" w14:cmpd="sng" w14:algn="ctr">
+            <w14:noFill/>
+            <w14:prstDash w14:val="solid"/>
+            <w14:round/>
+          </w14:textOutline>
+          <w14:props3d w14:extrusionH="57150" w14:contourW="0" w14:prstMaterial="matte">
+            <w14:bevelT w14:w="63500" w14:h="12700" w14:prst="angle"/>
+            <w14:contourClr>
+              <w14:schemeClr w14:val="bg1">
+                <w14:lumMod w14:val="65000"/>
+              </w14:schemeClr>
+            </w14:contourClr>
+          </w14:props3d>
+        </w:rPr>
         <w:br/>
-        <w:t xml:space="preserve">        book = f.read()</w:t>
+        <w:t xml:space="preserve">        book = </w:t>
+      </w:r>
+      <w:proofErr w:type="spellStart"/>
+      <w:r>
+        <w:rPr>
+          <w:rFonts w:ascii="Courier New" w:eastAsia="Times New Roman" w:hAnsi="Courier New" w:cs="Courier New"/>
+          <w:b/>
+          <w:color w:val="A5A5A5" w:themeColor="accent3"/>
+          <w14:textOutline w14:w="0" w14:cap="flat" w14:cmpd="sng" w14:algn="ctr">
+            <w14:noFill/>
+            <w14:prstDash w14:val="solid"/>
+            <w14:round/>
+          </w14:textOutline>
+          <w14:props3d w14:extrusionH="57150" w14:contourW="0" w14:prstMaterial="matte">
+            <w14:bevelT w14:w="63500" w14:h="12700" w14:prst="angle"/>
+            <w14:contourClr>
+              <w14:schemeClr w14:val="bg1">
+                <w14:lumMod w14:val="65000"/>
+              </w14:schemeClr>
+            </w14:contourClr>
+          </w14:props3d>
+        </w:rPr>
+        <w:t>f.read</w:t>
+      </w:r>
+      <w:proofErr w:type="spellEnd"/>
+      <w:r>
+        <w:rPr>
+          <w:rFonts w:ascii="Courier New" w:eastAsia="Times New Roman" w:hAnsi="Courier New" w:cs="Courier New"/>
+          <w:b/>
+          <w:color w:val="A5A5A5" w:themeColor="accent3"/>
+          <w14:textOutline w14:w="0" w14:cap="flat" w14:cmpd="sng" w14:algn="ctr">
+            <w14:noFill/>
+            <w14:prstDash w14:val="solid"/>
+            <w14:round/>
+          </w14:textOutline>
+          <w14:props3d w14:extrusionH="57150" w14:contourW="0" w14:prstMaterial="matte">
+            <w14:bevelT w14:w="63500" w14:h="12700" w14:prst="angle"/>
+            <w14:contourClr>
+              <w14:schemeClr w14:val="bg1">
+                <w14:lumMod w14:val="65000"/>
+              </w14:schemeClr>
+            </w14:contourClr>
+          </w14:props3d>
+        </w:rPr>
+        <w:t>()</w:t>
       </w:r>
       <w:r>
         <w:rPr>
@@ -3629,6 +3906,7 @@
           </w14:props3d>
         </w:rPr>
       </w:pPr>
+      <w:proofErr w:type="gramStart"/>
       <w:r>
         <w:rPr>
           <w:rStyle w:val="iu"/>
@@ -3650,10 +3928,12 @@
             </w14:contourClr>
           </w14:props3d>
         </w:rPr>
-        <w:t>path = './books/'</w:t>
-      </w:r>
-      <w:r>
-        <w:rPr>
+        <w:t>path</w:t>
+      </w:r>
+      <w:proofErr w:type="gramEnd"/>
+      <w:r>
+        <w:rPr>
+          <w:rStyle w:val="iu"/>
           <w:b/>
           <w:color w:val="A5A5A5" w:themeColor="accent3"/>
           <w:sz w:val="22"/>
@@ -3672,11 +3952,10 @@
             </w14:contourClr>
           </w14:props3d>
         </w:rPr>
-        <w:br/>
-      </w:r>
-      <w:r>
-        <w:rPr>
-          <w:rStyle w:val="iu"/>
+        <w:t xml:space="preserve"> = './books/'</w:t>
+      </w:r>
+      <w:r>
+        <w:rPr>
           <w:b/>
           <w:color w:val="A5A5A5" w:themeColor="accent3"/>
           <w:sz w:val="22"/>
@@ -3695,10 +3974,12 @@
             </w14:contourClr>
           </w14:props3d>
         </w:rPr>
-        <w:t>book_files = [f for f in listdir(path) if isfile(join(path, f))]</w:t>
-      </w:r>
-      <w:r>
-        <w:rPr>
+        <w:br/>
+      </w:r>
+      <w:proofErr w:type="spellStart"/>
+      <w:r>
+        <w:rPr>
+          <w:rStyle w:val="iu"/>
           <w:b/>
           <w:color w:val="A5A5A5" w:themeColor="accent3"/>
           <w:sz w:val="22"/>
@@ -3717,8 +3998,9 @@
             </w14:contourClr>
           </w14:props3d>
         </w:rPr>
-        <w:br/>
-      </w:r>
+        <w:t>book_files</w:t>
+      </w:r>
+      <w:proofErr w:type="spellEnd"/>
       <w:r>
         <w:rPr>
           <w:rStyle w:val="iu"/>
@@ -3740,12 +4022,10 @@
             </w14:contourClr>
           </w14:props3d>
         </w:rPr>
-        <w:t>book_files = book_files[1:]</w:t>
-      </w:r>
-    </w:p>
-    <w:p>
-      <w:pPr>
-        <w:pStyle w:val="HTMLPreformatted"/>
+        <w:t xml:space="preserve"> = [f for f in </w:t>
+      </w:r>
+      <w:proofErr w:type="spellStart"/>
+      <w:r>
         <w:rPr>
           <w:rStyle w:val="iu"/>
           <w:b/>
@@ -3766,11 +4046,10 @@
             </w14:contourClr>
           </w14:props3d>
         </w:rPr>
-      </w:pPr>
-    </w:p>
-    <w:p>
-      <w:pPr>
-        <w:pStyle w:val="HTMLPreformatted"/>
+        <w:t>listdir</w:t>
+      </w:r>
+      <w:proofErr w:type="spellEnd"/>
+      <w:r>
         <w:rPr>
           <w:rStyle w:val="iu"/>
           <w:b/>
@@ -3791,11 +4070,10 @@
             </w14:contourClr>
           </w14:props3d>
         </w:rPr>
-      </w:pPr>
-    </w:p>
-    <w:p>
-      <w:pPr>
-        <w:pStyle w:val="HTMLPreformatted"/>
+        <w:t xml:space="preserve">(path) if </w:t>
+      </w:r>
+      <w:proofErr w:type="spellStart"/>
+      <w:r>
         <w:rPr>
           <w:rStyle w:val="iu"/>
           <w:b/>
@@ -3816,11 +4094,10 @@
             </w14:contourClr>
           </w14:props3d>
         </w:rPr>
-      </w:pPr>
-    </w:p>
-    <w:p>
-      <w:pPr>
-        <w:pStyle w:val="HTMLPreformatted"/>
+        <w:t>isfile</w:t>
+      </w:r>
+      <w:proofErr w:type="spellEnd"/>
+      <w:r>
         <w:rPr>
           <w:rStyle w:val="iu"/>
           <w:b/>
@@ -3841,6 +4118,225 @@
             </w14:contourClr>
           </w14:props3d>
         </w:rPr>
+        <w:t>(join(path, f))]</w:t>
+      </w:r>
+      <w:r>
+        <w:rPr>
+          <w:b/>
+          <w:color w:val="A5A5A5" w:themeColor="accent3"/>
+          <w:sz w:val="22"/>
+          <w:szCs w:val="22"/>
+          <w14:textOutline w14:w="0" w14:cap="flat" w14:cmpd="sng" w14:algn="ctr">
+            <w14:noFill/>
+            <w14:prstDash w14:val="solid"/>
+            <w14:round/>
+          </w14:textOutline>
+          <w14:props3d w14:extrusionH="57150" w14:contourW="0" w14:prstMaterial="matte">
+            <w14:bevelT w14:w="63500" w14:h="12700" w14:prst="angle"/>
+            <w14:contourClr>
+              <w14:schemeClr w14:val="bg1">
+                <w14:lumMod w14:val="65000"/>
+              </w14:schemeClr>
+            </w14:contourClr>
+          </w14:props3d>
+        </w:rPr>
+        <w:br/>
+      </w:r>
+      <w:proofErr w:type="spellStart"/>
+      <w:r>
+        <w:rPr>
+          <w:rStyle w:val="iu"/>
+          <w:b/>
+          <w:color w:val="A5A5A5" w:themeColor="accent3"/>
+          <w:sz w:val="22"/>
+          <w:szCs w:val="22"/>
+          <w14:textOutline w14:w="0" w14:cap="flat" w14:cmpd="sng" w14:algn="ctr">
+            <w14:noFill/>
+            <w14:prstDash w14:val="solid"/>
+            <w14:round/>
+          </w14:textOutline>
+          <w14:props3d w14:extrusionH="57150" w14:contourW="0" w14:prstMaterial="matte">
+            <w14:bevelT w14:w="63500" w14:h="12700" w14:prst="angle"/>
+            <w14:contourClr>
+              <w14:schemeClr w14:val="bg1">
+                <w14:lumMod w14:val="65000"/>
+              </w14:schemeClr>
+            </w14:contourClr>
+          </w14:props3d>
+        </w:rPr>
+        <w:t>book_files</w:t>
+      </w:r>
+      <w:proofErr w:type="spellEnd"/>
+      <w:r>
+        <w:rPr>
+          <w:rStyle w:val="iu"/>
+          <w:b/>
+          <w:color w:val="A5A5A5" w:themeColor="accent3"/>
+          <w:sz w:val="22"/>
+          <w:szCs w:val="22"/>
+          <w14:textOutline w14:w="0" w14:cap="flat" w14:cmpd="sng" w14:algn="ctr">
+            <w14:noFill/>
+            <w14:prstDash w14:val="solid"/>
+            <w14:round/>
+          </w14:textOutline>
+          <w14:props3d w14:extrusionH="57150" w14:contourW="0" w14:prstMaterial="matte">
+            <w14:bevelT w14:w="63500" w14:h="12700" w14:prst="angle"/>
+            <w14:contourClr>
+              <w14:schemeClr w14:val="bg1">
+                <w14:lumMod w14:val="65000"/>
+              </w14:schemeClr>
+            </w14:contourClr>
+          </w14:props3d>
+        </w:rPr>
+        <w:t xml:space="preserve"> = </w:t>
+      </w:r>
+      <w:proofErr w:type="spellStart"/>
+      <w:r>
+        <w:rPr>
+          <w:rStyle w:val="iu"/>
+          <w:b/>
+          <w:color w:val="A5A5A5" w:themeColor="accent3"/>
+          <w:sz w:val="22"/>
+          <w:szCs w:val="22"/>
+          <w14:textOutline w14:w="0" w14:cap="flat" w14:cmpd="sng" w14:algn="ctr">
+            <w14:noFill/>
+            <w14:prstDash w14:val="solid"/>
+            <w14:round/>
+          </w14:textOutline>
+          <w14:props3d w14:extrusionH="57150" w14:contourW="0" w14:prstMaterial="matte">
+            <w14:bevelT w14:w="63500" w14:h="12700" w14:prst="angle"/>
+            <w14:contourClr>
+              <w14:schemeClr w14:val="bg1">
+                <w14:lumMod w14:val="65000"/>
+              </w14:schemeClr>
+            </w14:contourClr>
+          </w14:props3d>
+        </w:rPr>
+        <w:t>book_files</w:t>
+      </w:r>
+      <w:proofErr w:type="spellEnd"/>
+      <w:r>
+        <w:rPr>
+          <w:rStyle w:val="iu"/>
+          <w:b/>
+          <w:color w:val="A5A5A5" w:themeColor="accent3"/>
+          <w:sz w:val="22"/>
+          <w:szCs w:val="22"/>
+          <w14:textOutline w14:w="0" w14:cap="flat" w14:cmpd="sng" w14:algn="ctr">
+            <w14:noFill/>
+            <w14:prstDash w14:val="solid"/>
+            <w14:round/>
+          </w14:textOutline>
+          <w14:props3d w14:extrusionH="57150" w14:contourW="0" w14:prstMaterial="matte">
+            <w14:bevelT w14:w="63500" w14:h="12700" w14:prst="angle"/>
+            <w14:contourClr>
+              <w14:schemeClr w14:val="bg1">
+                <w14:lumMod w14:val="65000"/>
+              </w14:schemeClr>
+            </w14:contourClr>
+          </w14:props3d>
+        </w:rPr>
+        <w:t>[1:]</w:t>
+      </w:r>
+    </w:p>
+    <w:p>
+      <w:pPr>
+        <w:pStyle w:val="HTMLPreformatted"/>
+        <w:rPr>
+          <w:rStyle w:val="iu"/>
+          <w:b/>
+          <w:color w:val="A5A5A5" w:themeColor="accent3"/>
+          <w:sz w:val="22"/>
+          <w:szCs w:val="22"/>
+          <w14:textOutline w14:w="0" w14:cap="flat" w14:cmpd="sng" w14:algn="ctr">
+            <w14:noFill/>
+            <w14:prstDash w14:val="solid"/>
+            <w14:round/>
+          </w14:textOutline>
+          <w14:props3d w14:extrusionH="57150" w14:contourW="0" w14:prstMaterial="matte">
+            <w14:bevelT w14:w="63500" w14:h="12700" w14:prst="angle"/>
+            <w14:contourClr>
+              <w14:schemeClr w14:val="bg1">
+                <w14:lumMod w14:val="65000"/>
+              </w14:schemeClr>
+            </w14:contourClr>
+          </w14:props3d>
+        </w:rPr>
+      </w:pPr>
+    </w:p>
+    <w:p>
+      <w:pPr>
+        <w:pStyle w:val="HTMLPreformatted"/>
+        <w:rPr>
+          <w:rStyle w:val="iu"/>
+          <w:b/>
+          <w:color w:val="A5A5A5" w:themeColor="accent3"/>
+          <w:sz w:val="22"/>
+          <w:szCs w:val="22"/>
+          <w14:textOutline w14:w="0" w14:cap="flat" w14:cmpd="sng" w14:algn="ctr">
+            <w14:noFill/>
+            <w14:prstDash w14:val="solid"/>
+            <w14:round/>
+          </w14:textOutline>
+          <w14:props3d w14:extrusionH="57150" w14:contourW="0" w14:prstMaterial="matte">
+            <w14:bevelT w14:w="63500" w14:h="12700" w14:prst="angle"/>
+            <w14:contourClr>
+              <w14:schemeClr w14:val="bg1">
+                <w14:lumMod w14:val="65000"/>
+              </w14:schemeClr>
+            </w14:contourClr>
+          </w14:props3d>
+        </w:rPr>
+      </w:pPr>
+    </w:p>
+    <w:p>
+      <w:pPr>
+        <w:pStyle w:val="HTMLPreformatted"/>
+        <w:rPr>
+          <w:rStyle w:val="iu"/>
+          <w:b/>
+          <w:color w:val="A5A5A5" w:themeColor="accent3"/>
+          <w:sz w:val="22"/>
+          <w:szCs w:val="22"/>
+          <w14:textOutline w14:w="0" w14:cap="flat" w14:cmpd="sng" w14:algn="ctr">
+            <w14:noFill/>
+            <w14:prstDash w14:val="solid"/>
+            <w14:round/>
+          </w14:textOutline>
+          <w14:props3d w14:extrusionH="57150" w14:contourW="0" w14:prstMaterial="matte">
+            <w14:bevelT w14:w="63500" w14:h="12700" w14:prst="angle"/>
+            <w14:contourClr>
+              <w14:schemeClr w14:val="bg1">
+                <w14:lumMod w14:val="65000"/>
+              </w14:schemeClr>
+            </w14:contourClr>
+          </w14:props3d>
+        </w:rPr>
+      </w:pPr>
+    </w:p>
+    <w:p>
+      <w:pPr>
+        <w:pStyle w:val="HTMLPreformatted"/>
+        <w:rPr>
+          <w:rStyle w:val="iu"/>
+          <w:b/>
+          <w:color w:val="A5A5A5" w:themeColor="accent3"/>
+          <w:sz w:val="22"/>
+          <w:szCs w:val="22"/>
+          <w14:textOutline w14:w="0" w14:cap="flat" w14:cmpd="sng" w14:algn="ctr">
+            <w14:noFill/>
+            <w14:prstDash w14:val="solid"/>
+            <w14:round/>
+          </w14:textOutline>
+          <w14:props3d w14:extrusionH="57150" w14:contourW="0" w14:prstMaterial="matte">
+            <w14:bevelT w14:w="63500" w14:h="12700" w14:prst="angle"/>
+            <w14:contourClr>
+              <w14:schemeClr w14:val="bg1">
+                <w14:lumMod w14:val="65000"/>
+              </w14:schemeClr>
+            </w14:contourClr>
+          </w14:props3d>
+        </w:rPr>
       </w:pPr>
     </w:p>
     <w:p>
@@ -3905,6 +4401,7 @@
           </w14:props3d>
         </w:rPr>
       </w:pPr>
+      <w:proofErr w:type="gramStart"/>
       <w:r>
         <w:rPr>
           <w:rStyle w:val="iu"/>
@@ -3924,7 +4421,29 @@
             </w14:contourClr>
           </w14:props3d>
         </w:rPr>
-        <w:t>books = []</w:t>
+        <w:t>books</w:t>
+      </w:r>
+      <w:proofErr w:type="gramEnd"/>
+      <w:r>
+        <w:rPr>
+          <w:rStyle w:val="iu"/>
+          <w:b/>
+          <w:color w:val="A5A5A5" w:themeColor="accent3"/>
+          <w14:textOutline w14:w="0" w14:cap="flat" w14:cmpd="sng" w14:algn="ctr">
+            <w14:noFill/>
+            <w14:prstDash w14:val="solid"/>
+            <w14:round/>
+          </w14:textOutline>
+          <w14:props3d w14:extrusionH="57150" w14:contourW="0" w14:prstMaterial="matte">
+            <w14:bevelT w14:w="63500" w14:h="12700" w14:prst="angle"/>
+            <w14:contourClr>
+              <w14:schemeClr w14:val="bg1">
+                <w14:lumMod w14:val="65000"/>
+              </w14:schemeClr>
+            </w14:contourClr>
+          </w14:props3d>
+        </w:rPr>
+        <w:t xml:space="preserve"> = []</w:t>
       </w:r>
       <w:r>
         <w:rPr>
@@ -3965,7 +4484,51 @@
             </w14:contourClr>
           </w14:props3d>
         </w:rPr>
-        <w:t>for book in book_files:</w:t>
+        <w:t xml:space="preserve">for book in </w:t>
+      </w:r>
+      <w:proofErr w:type="spellStart"/>
+      <w:r>
+        <w:rPr>
+          <w:rStyle w:val="iu"/>
+          <w:b/>
+          <w:color w:val="A5A5A5" w:themeColor="accent3"/>
+          <w14:textOutline w14:w="0" w14:cap="flat" w14:cmpd="sng" w14:algn="ctr">
+            <w14:noFill/>
+            <w14:prstDash w14:val="solid"/>
+            <w14:round/>
+          </w14:textOutline>
+          <w14:props3d w14:extrusionH="57150" w14:contourW="0" w14:prstMaterial="matte">
+            <w14:bevelT w14:w="63500" w14:h="12700" w14:prst="angle"/>
+            <w14:contourClr>
+              <w14:schemeClr w14:val="bg1">
+                <w14:lumMod w14:val="65000"/>
+              </w14:schemeClr>
+            </w14:contourClr>
+          </w14:props3d>
+        </w:rPr>
+        <w:t>book_files</w:t>
+      </w:r>
+      <w:proofErr w:type="spellEnd"/>
+      <w:r>
+        <w:rPr>
+          <w:rStyle w:val="iu"/>
+          <w:b/>
+          <w:color w:val="A5A5A5" w:themeColor="accent3"/>
+          <w14:textOutline w14:w="0" w14:cap="flat" w14:cmpd="sng" w14:algn="ctr">
+            <w14:noFill/>
+            <w14:prstDash w14:val="solid"/>
+            <w14:round/>
+          </w14:textOutline>
+          <w14:props3d w14:extrusionH="57150" w14:contourW="0" w14:prstMaterial="matte">
+            <w14:bevelT w14:w="63500" w14:h="12700" w14:prst="angle"/>
+            <w14:contourClr>
+              <w14:schemeClr w14:val="bg1">
+                <w14:lumMod w14:val="65000"/>
+              </w14:schemeClr>
+            </w14:contourClr>
+          </w14:props3d>
+        </w:rPr>
+        <w:t>:</w:t>
       </w:r>
       <w:r>
         <w:rPr>
@@ -4006,7 +4569,139 @@
             </w14:contourClr>
           </w14:props3d>
         </w:rPr>
-        <w:t xml:space="preserve">    books.append(load_book(path+book))</w:t>
+        <w:t xml:space="preserve">    </w:t>
+      </w:r>
+      <w:proofErr w:type="spellStart"/>
+      <w:r>
+        <w:rPr>
+          <w:rStyle w:val="iu"/>
+          <w:b/>
+          <w:color w:val="A5A5A5" w:themeColor="accent3"/>
+          <w14:textOutline w14:w="0" w14:cap="flat" w14:cmpd="sng" w14:algn="ctr">
+            <w14:noFill/>
+            <w14:prstDash w14:val="solid"/>
+            <w14:round/>
+          </w14:textOutline>
+          <w14:props3d w14:extrusionH="57150" w14:contourW="0" w14:prstMaterial="matte">
+            <w14:bevelT w14:w="63500" w14:h="12700" w14:prst="angle"/>
+            <w14:contourClr>
+              <w14:schemeClr w14:val="bg1">
+                <w14:lumMod w14:val="65000"/>
+              </w14:schemeClr>
+            </w14:contourClr>
+          </w14:props3d>
+        </w:rPr>
+        <w:t>books.append</w:t>
+      </w:r>
+      <w:proofErr w:type="spellEnd"/>
+      <w:r>
+        <w:rPr>
+          <w:rStyle w:val="iu"/>
+          <w:b/>
+          <w:color w:val="A5A5A5" w:themeColor="accent3"/>
+          <w14:textOutline w14:w="0" w14:cap="flat" w14:cmpd="sng" w14:algn="ctr">
+            <w14:noFill/>
+            <w14:prstDash w14:val="solid"/>
+            <w14:round/>
+          </w14:textOutline>
+          <w14:props3d w14:extrusionH="57150" w14:contourW="0" w14:prstMaterial="matte">
+            <w14:bevelT w14:w="63500" w14:h="12700" w14:prst="angle"/>
+            <w14:contourClr>
+              <w14:schemeClr w14:val="bg1">
+                <w14:lumMod w14:val="65000"/>
+              </w14:schemeClr>
+            </w14:contourClr>
+          </w14:props3d>
+        </w:rPr>
+        <w:t>(</w:t>
+      </w:r>
+      <w:proofErr w:type="spellStart"/>
+      <w:r>
+        <w:rPr>
+          <w:rStyle w:val="iu"/>
+          <w:b/>
+          <w:color w:val="A5A5A5" w:themeColor="accent3"/>
+          <w14:textOutline w14:w="0" w14:cap="flat" w14:cmpd="sng" w14:algn="ctr">
+            <w14:noFill/>
+            <w14:prstDash w14:val="solid"/>
+            <w14:round/>
+          </w14:textOutline>
+          <w14:props3d w14:extrusionH="57150" w14:contourW="0" w14:prstMaterial="matte">
+            <w14:bevelT w14:w="63500" w14:h="12700" w14:prst="angle"/>
+            <w14:contourClr>
+              <w14:schemeClr w14:val="bg1">
+                <w14:lumMod w14:val="65000"/>
+              </w14:schemeClr>
+            </w14:contourClr>
+          </w14:props3d>
+        </w:rPr>
+        <w:t>load_book</w:t>
+      </w:r>
+      <w:proofErr w:type="spellEnd"/>
+      <w:r>
+        <w:rPr>
+          <w:rStyle w:val="iu"/>
+          <w:b/>
+          <w:color w:val="A5A5A5" w:themeColor="accent3"/>
+          <w14:textOutline w14:w="0" w14:cap="flat" w14:cmpd="sng" w14:algn="ctr">
+            <w14:noFill/>
+            <w14:prstDash w14:val="solid"/>
+            <w14:round/>
+          </w14:textOutline>
+          <w14:props3d w14:extrusionH="57150" w14:contourW="0" w14:prstMaterial="matte">
+            <w14:bevelT w14:w="63500" w14:h="12700" w14:prst="angle"/>
+            <w14:contourClr>
+              <w14:schemeClr w14:val="bg1">
+                <w14:lumMod w14:val="65000"/>
+              </w14:schemeClr>
+            </w14:contourClr>
+          </w14:props3d>
+        </w:rPr>
+        <w:t>(</w:t>
+      </w:r>
+      <w:proofErr w:type="spellStart"/>
+      <w:r>
+        <w:rPr>
+          <w:rStyle w:val="iu"/>
+          <w:b/>
+          <w:color w:val="A5A5A5" w:themeColor="accent3"/>
+          <w14:textOutline w14:w="0" w14:cap="flat" w14:cmpd="sng" w14:algn="ctr">
+            <w14:noFill/>
+            <w14:prstDash w14:val="solid"/>
+            <w14:round/>
+          </w14:textOutline>
+          <w14:props3d w14:extrusionH="57150" w14:contourW="0" w14:prstMaterial="matte">
+            <w14:bevelT w14:w="63500" w14:h="12700" w14:prst="angle"/>
+            <w14:contourClr>
+              <w14:schemeClr w14:val="bg1">
+                <w14:lumMod w14:val="65000"/>
+              </w14:schemeClr>
+            </w14:contourClr>
+          </w14:props3d>
+        </w:rPr>
+        <w:t>path+book</w:t>
+      </w:r>
+      <w:proofErr w:type="spellEnd"/>
+      <w:r>
+        <w:rPr>
+          <w:rStyle w:val="iu"/>
+          <w:b/>
+          <w:color w:val="A5A5A5" w:themeColor="accent3"/>
+          <w14:textOutline w14:w="0" w14:cap="flat" w14:cmpd="sng" w14:algn="ctr">
+            <w14:noFill/>
+            <w14:prstDash w14:val="solid"/>
+            <w14:round/>
+          </w14:textOutline>
+          <w14:props3d w14:extrusionH="57150" w14:contourW="0" w14:prstMaterial="matte">
+            <w14:bevelT w14:w="63500" w14:h="12700" w14:prst="angle"/>
+            <w14:contourClr>
+              <w14:schemeClr w14:val="bg1">
+                <w14:lumMod w14:val="65000"/>
+              </w14:schemeClr>
+            </w14:contourClr>
+          </w14:props3d>
+        </w:rPr>
+        <w:t>))</w:t>
       </w:r>
     </w:p>
     <w:p>
@@ -4059,6 +4754,7 @@
           </w14:props3d>
         </w:rPr>
       </w:pPr>
+      <w:proofErr w:type="gramStart"/>
       <w:r>
         <w:rPr>
           <w:rStyle w:val="iu"/>
@@ -4078,7 +4774,117 @@
             </w14:contourClr>
           </w14:props3d>
         </w:rPr>
-        <w:t>for i in range(len(books)):</w:t>
+        <w:t>for</w:t>
+      </w:r>
+      <w:proofErr w:type="gramEnd"/>
+      <w:r>
+        <w:rPr>
+          <w:rStyle w:val="iu"/>
+          <w:b/>
+          <w:color w:val="A5A5A5" w:themeColor="accent3"/>
+          <w14:textOutline w14:w="0" w14:cap="flat" w14:cmpd="sng" w14:algn="ctr">
+            <w14:noFill/>
+            <w14:prstDash w14:val="solid"/>
+            <w14:round/>
+          </w14:textOutline>
+          <w14:props3d w14:extrusionH="57150" w14:contourW="0" w14:prstMaterial="matte">
+            <w14:bevelT w14:w="63500" w14:h="12700" w14:prst="angle"/>
+            <w14:contourClr>
+              <w14:schemeClr w14:val="bg1">
+                <w14:lumMod w14:val="65000"/>
+              </w14:schemeClr>
+            </w14:contourClr>
+          </w14:props3d>
+        </w:rPr>
+        <w:t xml:space="preserve"> </w:t>
+      </w:r>
+      <w:proofErr w:type="spellStart"/>
+      <w:r>
+        <w:rPr>
+          <w:rStyle w:val="iu"/>
+          <w:b/>
+          <w:color w:val="A5A5A5" w:themeColor="accent3"/>
+          <w14:textOutline w14:w="0" w14:cap="flat" w14:cmpd="sng" w14:algn="ctr">
+            <w14:noFill/>
+            <w14:prstDash w14:val="solid"/>
+            <w14:round/>
+          </w14:textOutline>
+          <w14:props3d w14:extrusionH="57150" w14:contourW="0" w14:prstMaterial="matte">
+            <w14:bevelT w14:w="63500" w14:h="12700" w14:prst="angle"/>
+            <w14:contourClr>
+              <w14:schemeClr w14:val="bg1">
+                <w14:lumMod w14:val="65000"/>
+              </w14:schemeClr>
+            </w14:contourClr>
+          </w14:props3d>
+        </w:rPr>
+        <w:t>i</w:t>
+      </w:r>
+      <w:proofErr w:type="spellEnd"/>
+      <w:r>
+        <w:rPr>
+          <w:rStyle w:val="iu"/>
+          <w:b/>
+          <w:color w:val="A5A5A5" w:themeColor="accent3"/>
+          <w14:textOutline w14:w="0" w14:cap="flat" w14:cmpd="sng" w14:algn="ctr">
+            <w14:noFill/>
+            <w14:prstDash w14:val="solid"/>
+            <w14:round/>
+          </w14:textOutline>
+          <w14:props3d w14:extrusionH="57150" w14:contourW="0" w14:prstMaterial="matte">
+            <w14:bevelT w14:w="63500" w14:h="12700" w14:prst="angle"/>
+            <w14:contourClr>
+              <w14:schemeClr w14:val="bg1">
+                <w14:lumMod w14:val="65000"/>
+              </w14:schemeClr>
+            </w14:contourClr>
+          </w14:props3d>
+        </w:rPr>
+        <w:t xml:space="preserve"> in range(</w:t>
+      </w:r>
+      <w:proofErr w:type="spellStart"/>
+      <w:r>
+        <w:rPr>
+          <w:rStyle w:val="iu"/>
+          <w:b/>
+          <w:color w:val="A5A5A5" w:themeColor="accent3"/>
+          <w14:textOutline w14:w="0" w14:cap="flat" w14:cmpd="sng" w14:algn="ctr">
+            <w14:noFill/>
+            <w14:prstDash w14:val="solid"/>
+            <w14:round/>
+          </w14:textOutline>
+          <w14:props3d w14:extrusionH="57150" w14:contourW="0" w14:prstMaterial="matte">
+            <w14:bevelT w14:w="63500" w14:h="12700" w14:prst="angle"/>
+            <w14:contourClr>
+              <w14:schemeClr w14:val="bg1">
+                <w14:lumMod w14:val="65000"/>
+              </w14:schemeClr>
+            </w14:contourClr>
+          </w14:props3d>
+        </w:rPr>
+        <w:t>len</w:t>
+      </w:r>
+      <w:proofErr w:type="spellEnd"/>
+      <w:r>
+        <w:rPr>
+          <w:rStyle w:val="iu"/>
+          <w:b/>
+          <w:color w:val="A5A5A5" w:themeColor="accent3"/>
+          <w14:textOutline w14:w="0" w14:cap="flat" w14:cmpd="sng" w14:algn="ctr">
+            <w14:noFill/>
+            <w14:prstDash w14:val="solid"/>
+            <w14:round/>
+          </w14:textOutline>
+          <w14:props3d w14:extrusionH="57150" w14:contourW="0" w14:prstMaterial="matte">
+            <w14:bevelT w14:w="63500" w14:h="12700" w14:prst="angle"/>
+            <w14:contourClr>
+              <w14:schemeClr w14:val="bg1">
+                <w14:lumMod w14:val="65000"/>
+              </w14:schemeClr>
+            </w14:contourClr>
+          </w14:props3d>
+        </w:rPr>
+        <w:t>(books)):</w:t>
       </w:r>
       <w:r>
         <w:rPr>
@@ -4119,7 +4925,206 @@
             </w14:contourClr>
           </w14:props3d>
         </w:rPr>
-        <w:t xml:space="preserve">    print("There are {} words in {}.".format(len(books[i].split()), book_files[i]))</w:t>
+        <w:t xml:space="preserve">    print("There are {} words in {}.".</w:t>
+      </w:r>
+      <w:proofErr w:type="gramStart"/>
+      <w:r>
+        <w:rPr>
+          <w:rStyle w:val="iu"/>
+          <w:b/>
+          <w:color w:val="A5A5A5" w:themeColor="accent3"/>
+          <w14:textOutline w14:w="0" w14:cap="flat" w14:cmpd="sng" w14:algn="ctr">
+            <w14:noFill/>
+            <w14:prstDash w14:val="solid"/>
+            <w14:round/>
+          </w14:textOutline>
+          <w14:props3d w14:extrusionH="57150" w14:contourW="0" w14:prstMaterial="matte">
+            <w14:bevelT w14:w="63500" w14:h="12700" w14:prst="angle"/>
+            <w14:contourClr>
+              <w14:schemeClr w14:val="bg1">
+                <w14:lumMod w14:val="65000"/>
+              </w14:schemeClr>
+            </w14:contourClr>
+          </w14:props3d>
+        </w:rPr>
+        <w:t>format(</w:t>
+      </w:r>
+      <w:proofErr w:type="spellStart"/>
+      <w:proofErr w:type="gramEnd"/>
+      <w:r>
+        <w:rPr>
+          <w:rStyle w:val="iu"/>
+          <w:b/>
+          <w:color w:val="A5A5A5" w:themeColor="accent3"/>
+          <w14:textOutline w14:w="0" w14:cap="flat" w14:cmpd="sng" w14:algn="ctr">
+            <w14:noFill/>
+            <w14:prstDash w14:val="solid"/>
+            <w14:round/>
+          </w14:textOutline>
+          <w14:props3d w14:extrusionH="57150" w14:contourW="0" w14:prstMaterial="matte">
+            <w14:bevelT w14:w="63500" w14:h="12700" w14:prst="angle"/>
+            <w14:contourClr>
+              <w14:schemeClr w14:val="bg1">
+                <w14:lumMod w14:val="65000"/>
+              </w14:schemeClr>
+            </w14:contourClr>
+          </w14:props3d>
+        </w:rPr>
+        <w:t>len</w:t>
+      </w:r>
+      <w:proofErr w:type="spellEnd"/>
+      <w:r>
+        <w:rPr>
+          <w:rStyle w:val="iu"/>
+          <w:b/>
+          <w:color w:val="A5A5A5" w:themeColor="accent3"/>
+          <w14:textOutline w14:w="0" w14:cap="flat" w14:cmpd="sng" w14:algn="ctr">
+            <w14:noFill/>
+            <w14:prstDash w14:val="solid"/>
+            <w14:round/>
+          </w14:textOutline>
+          <w14:props3d w14:extrusionH="57150" w14:contourW="0" w14:prstMaterial="matte">
+            <w14:bevelT w14:w="63500" w14:h="12700" w14:prst="angle"/>
+            <w14:contourClr>
+              <w14:schemeClr w14:val="bg1">
+                <w14:lumMod w14:val="65000"/>
+              </w14:schemeClr>
+            </w14:contourClr>
+          </w14:props3d>
+        </w:rPr>
+        <w:t>(books[</w:t>
+      </w:r>
+      <w:proofErr w:type="spellStart"/>
+      <w:r>
+        <w:rPr>
+          <w:rStyle w:val="iu"/>
+          <w:b/>
+          <w:color w:val="A5A5A5" w:themeColor="accent3"/>
+          <w14:textOutline w14:w="0" w14:cap="flat" w14:cmpd="sng" w14:algn="ctr">
+            <w14:noFill/>
+            <w14:prstDash w14:val="solid"/>
+            <w14:round/>
+          </w14:textOutline>
+          <w14:props3d w14:extrusionH="57150" w14:contourW="0" w14:prstMaterial="matte">
+            <w14:bevelT w14:w="63500" w14:h="12700" w14:prst="angle"/>
+            <w14:contourClr>
+              <w14:schemeClr w14:val="bg1">
+                <w14:lumMod w14:val="65000"/>
+              </w14:schemeClr>
+            </w14:contourClr>
+          </w14:props3d>
+        </w:rPr>
+        <w:t>i</w:t>
+      </w:r>
+      <w:proofErr w:type="spellEnd"/>
+      <w:r>
+        <w:rPr>
+          <w:rStyle w:val="iu"/>
+          <w:b/>
+          <w:color w:val="A5A5A5" w:themeColor="accent3"/>
+          <w14:textOutline w14:w="0" w14:cap="flat" w14:cmpd="sng" w14:algn="ctr">
+            <w14:noFill/>
+            <w14:prstDash w14:val="solid"/>
+            <w14:round/>
+          </w14:textOutline>
+          <w14:props3d w14:extrusionH="57150" w14:contourW="0" w14:prstMaterial="matte">
+            <w14:bevelT w14:w="63500" w14:h="12700" w14:prst="angle"/>
+            <w14:contourClr>
+              <w14:schemeClr w14:val="bg1">
+                <w14:lumMod w14:val="65000"/>
+              </w14:schemeClr>
+            </w14:contourClr>
+          </w14:props3d>
+        </w:rPr>
+        <w:t xml:space="preserve">].split()), </w:t>
+      </w:r>
+      <w:proofErr w:type="spellStart"/>
+      <w:r>
+        <w:rPr>
+          <w:rStyle w:val="iu"/>
+          <w:b/>
+          <w:color w:val="A5A5A5" w:themeColor="accent3"/>
+          <w14:textOutline w14:w="0" w14:cap="flat" w14:cmpd="sng" w14:algn="ctr">
+            <w14:noFill/>
+            <w14:prstDash w14:val="solid"/>
+            <w14:round/>
+          </w14:textOutline>
+          <w14:props3d w14:extrusionH="57150" w14:contourW="0" w14:prstMaterial="matte">
+            <w14:bevelT w14:w="63500" w14:h="12700" w14:prst="angle"/>
+            <w14:contourClr>
+              <w14:schemeClr w14:val="bg1">
+                <w14:lumMod w14:val="65000"/>
+              </w14:schemeClr>
+            </w14:contourClr>
+          </w14:props3d>
+        </w:rPr>
+        <w:t>book_files</w:t>
+      </w:r>
+      <w:proofErr w:type="spellEnd"/>
+      <w:r>
+        <w:rPr>
+          <w:rStyle w:val="iu"/>
+          <w:b/>
+          <w:color w:val="A5A5A5" w:themeColor="accent3"/>
+          <w14:textOutline w14:w="0" w14:cap="flat" w14:cmpd="sng" w14:algn="ctr">
+            <w14:noFill/>
+            <w14:prstDash w14:val="solid"/>
+            <w14:round/>
+          </w14:textOutline>
+          <w14:props3d w14:extrusionH="57150" w14:contourW="0" w14:prstMaterial="matte">
+            <w14:bevelT w14:w="63500" w14:h="12700" w14:prst="angle"/>
+            <w14:contourClr>
+              <w14:schemeClr w14:val="bg1">
+                <w14:lumMod w14:val="65000"/>
+              </w14:schemeClr>
+            </w14:contourClr>
+          </w14:props3d>
+        </w:rPr>
+        <w:t>[</w:t>
+      </w:r>
+      <w:proofErr w:type="spellStart"/>
+      <w:r>
+        <w:rPr>
+          <w:rStyle w:val="iu"/>
+          <w:b/>
+          <w:color w:val="A5A5A5" w:themeColor="accent3"/>
+          <w14:textOutline w14:w="0" w14:cap="flat" w14:cmpd="sng" w14:algn="ctr">
+            <w14:noFill/>
+            <w14:prstDash w14:val="solid"/>
+            <w14:round/>
+          </w14:textOutline>
+          <w14:props3d w14:extrusionH="57150" w14:contourW="0" w14:prstMaterial="matte">
+            <w14:bevelT w14:w="63500" w14:h="12700" w14:prst="angle"/>
+            <w14:contourClr>
+              <w14:schemeClr w14:val="bg1">
+                <w14:lumMod w14:val="65000"/>
+              </w14:schemeClr>
+            </w14:contourClr>
+          </w14:props3d>
+        </w:rPr>
+        <w:t>i</w:t>
+      </w:r>
+      <w:proofErr w:type="spellEnd"/>
+      <w:r>
+        <w:rPr>
+          <w:rStyle w:val="iu"/>
+          <w:b/>
+          <w:color w:val="A5A5A5" w:themeColor="accent3"/>
+          <w14:textOutline w14:w="0" w14:cap="flat" w14:cmpd="sng" w14:algn="ctr">
+            <w14:noFill/>
+            <w14:prstDash w14:val="solid"/>
+            <w14:round/>
+          </w14:textOutline>
+          <w14:props3d w14:extrusionH="57150" w14:contourW="0" w14:prstMaterial="matte">
+            <w14:bevelT w14:w="63500" w14:h="12700" w14:prst="angle"/>
+            <w14:contourClr>
+              <w14:schemeClr w14:val="bg1">
+                <w14:lumMod w14:val="65000"/>
+              </w14:schemeClr>
+            </w14:contourClr>
+          </w14:props3d>
+        </w:rPr>
+        <w:t>]))</w:t>
       </w:r>
     </w:p>
     <w:p>
@@ -4207,6 +5212,7 @@
           </w14:props3d>
         </w:rPr>
       </w:pPr>
+      <w:proofErr w:type="gramStart"/>
       <w:r>
         <w:rPr>
           <w:rStyle w:val="iu"/>
@@ -4226,7 +5232,117 @@
             </w14:contourClr>
           </w14:props3d>
         </w:rPr>
-        <w:t xml:space="preserve">training, testing = train_test_split(good_sentences, </w:t>
+        <w:t>training</w:t>
+      </w:r>
+      <w:proofErr w:type="gramEnd"/>
+      <w:r>
+        <w:rPr>
+          <w:rStyle w:val="iu"/>
+          <w:b/>
+          <w:color w:val="A5A5A5" w:themeColor="accent3"/>
+          <w14:textOutline w14:w="0" w14:cap="flat" w14:cmpd="sng" w14:algn="ctr">
+            <w14:noFill/>
+            <w14:prstDash w14:val="solid"/>
+            <w14:round/>
+          </w14:textOutline>
+          <w14:props3d w14:extrusionH="57150" w14:contourW="0" w14:prstMaterial="matte">
+            <w14:bevelT w14:w="63500" w14:h="12700" w14:prst="angle"/>
+            <w14:contourClr>
+              <w14:schemeClr w14:val="bg1">
+                <w14:lumMod w14:val="65000"/>
+              </w14:schemeClr>
+            </w14:contourClr>
+          </w14:props3d>
+        </w:rPr>
+        <w:t xml:space="preserve">, testing = </w:t>
+      </w:r>
+      <w:proofErr w:type="spellStart"/>
+      <w:r>
+        <w:rPr>
+          <w:rStyle w:val="iu"/>
+          <w:b/>
+          <w:color w:val="A5A5A5" w:themeColor="accent3"/>
+          <w14:textOutline w14:w="0" w14:cap="flat" w14:cmpd="sng" w14:algn="ctr">
+            <w14:noFill/>
+            <w14:prstDash w14:val="solid"/>
+            <w14:round/>
+          </w14:textOutline>
+          <w14:props3d w14:extrusionH="57150" w14:contourW="0" w14:prstMaterial="matte">
+            <w14:bevelT w14:w="63500" w14:h="12700" w14:prst="angle"/>
+            <w14:contourClr>
+              <w14:schemeClr w14:val="bg1">
+                <w14:lumMod w14:val="65000"/>
+              </w14:schemeClr>
+            </w14:contourClr>
+          </w14:props3d>
+        </w:rPr>
+        <w:t>train_test_split</w:t>
+      </w:r>
+      <w:proofErr w:type="spellEnd"/>
+      <w:r>
+        <w:rPr>
+          <w:rStyle w:val="iu"/>
+          <w:b/>
+          <w:color w:val="A5A5A5" w:themeColor="accent3"/>
+          <w14:textOutline w14:w="0" w14:cap="flat" w14:cmpd="sng" w14:algn="ctr">
+            <w14:noFill/>
+            <w14:prstDash w14:val="solid"/>
+            <w14:round/>
+          </w14:textOutline>
+          <w14:props3d w14:extrusionH="57150" w14:contourW="0" w14:prstMaterial="matte">
+            <w14:bevelT w14:w="63500" w14:h="12700" w14:prst="angle"/>
+            <w14:contourClr>
+              <w14:schemeClr w14:val="bg1">
+                <w14:lumMod w14:val="65000"/>
+              </w14:schemeClr>
+            </w14:contourClr>
+          </w14:props3d>
+        </w:rPr>
+        <w:t>(</w:t>
+      </w:r>
+      <w:proofErr w:type="spellStart"/>
+      <w:r>
+        <w:rPr>
+          <w:rStyle w:val="iu"/>
+          <w:b/>
+          <w:color w:val="A5A5A5" w:themeColor="accent3"/>
+          <w14:textOutline w14:w="0" w14:cap="flat" w14:cmpd="sng" w14:algn="ctr">
+            <w14:noFill/>
+            <w14:prstDash w14:val="solid"/>
+            <w14:round/>
+          </w14:textOutline>
+          <w14:props3d w14:extrusionH="57150" w14:contourW="0" w14:prstMaterial="matte">
+            <w14:bevelT w14:w="63500" w14:h="12700" w14:prst="angle"/>
+            <w14:contourClr>
+              <w14:schemeClr w14:val="bg1">
+                <w14:lumMod w14:val="65000"/>
+              </w14:schemeClr>
+            </w14:contourClr>
+          </w14:props3d>
+        </w:rPr>
+        <w:t>good_sentences</w:t>
+      </w:r>
+      <w:proofErr w:type="spellEnd"/>
+      <w:r>
+        <w:rPr>
+          <w:rStyle w:val="iu"/>
+          <w:b/>
+          <w:color w:val="A5A5A5" w:themeColor="accent3"/>
+          <w14:textOutline w14:w="0" w14:cap="flat" w14:cmpd="sng" w14:algn="ctr">
+            <w14:noFill/>
+            <w14:prstDash w14:val="solid"/>
+            <w14:round/>
+          </w14:textOutline>
+          <w14:props3d w14:extrusionH="57150" w14:contourW="0" w14:prstMaterial="matte">
+            <w14:bevelT w14:w="63500" w14:h="12700" w14:prst="angle"/>
+            <w14:contourClr>
+              <w14:schemeClr w14:val="bg1">
+                <w14:lumMod w14:val="65000"/>
+              </w14:schemeClr>
+            </w14:contourClr>
+          </w14:props3d>
+        </w:rPr>
+        <w:t xml:space="preserve">, </w:t>
       </w:r>
       <w:r>
         <w:rPr>
@@ -4267,7 +5383,51 @@
             </w14:contourClr>
           </w14:props3d>
         </w:rPr>
-        <w:t xml:space="preserve">                                     test_size = 0.15, </w:t>
+        <w:t xml:space="preserve">                                     </w:t>
+      </w:r>
+      <w:proofErr w:type="spellStart"/>
+      <w:r>
+        <w:rPr>
+          <w:rStyle w:val="iu"/>
+          <w:b/>
+          <w:color w:val="A5A5A5" w:themeColor="accent3"/>
+          <w14:textOutline w14:w="0" w14:cap="flat" w14:cmpd="sng" w14:algn="ctr">
+            <w14:noFill/>
+            <w14:prstDash w14:val="solid"/>
+            <w14:round/>
+          </w14:textOutline>
+          <w14:props3d w14:extrusionH="57150" w14:contourW="0" w14:prstMaterial="matte">
+            <w14:bevelT w14:w="63500" w14:h="12700" w14:prst="angle"/>
+            <w14:contourClr>
+              <w14:schemeClr w14:val="bg1">
+                <w14:lumMod w14:val="65000"/>
+              </w14:schemeClr>
+            </w14:contourClr>
+          </w14:props3d>
+        </w:rPr>
+        <w:t>test_size</w:t>
+      </w:r>
+      <w:proofErr w:type="spellEnd"/>
+      <w:r>
+        <w:rPr>
+          <w:rStyle w:val="iu"/>
+          <w:b/>
+          <w:color w:val="A5A5A5" w:themeColor="accent3"/>
+          <w14:textOutline w14:w="0" w14:cap="flat" w14:cmpd="sng" w14:algn="ctr">
+            <w14:noFill/>
+            <w14:prstDash w14:val="solid"/>
+            <w14:round/>
+          </w14:textOutline>
+          <w14:props3d w14:extrusionH="57150" w14:contourW="0" w14:prstMaterial="matte">
+            <w14:bevelT w14:w="63500" w14:h="12700" w14:prst="angle"/>
+            <w14:contourClr>
+              <w14:schemeClr w14:val="bg1">
+                <w14:lumMod w14:val="65000"/>
+              </w14:schemeClr>
+            </w14:contourClr>
+          </w14:props3d>
+        </w:rPr>
+        <w:t xml:space="preserve"> = 0.15, </w:t>
       </w:r>
       <w:r>
         <w:rPr>
@@ -4308,7 +5468,51 @@
             </w14:contourClr>
           </w14:props3d>
         </w:rPr>
-        <w:t xml:space="preserve">                                     random_state = 2)</w:t>
+        <w:t xml:space="preserve">                                     </w:t>
+      </w:r>
+      <w:proofErr w:type="spellStart"/>
+      <w:r>
+        <w:rPr>
+          <w:rStyle w:val="iu"/>
+          <w:b/>
+          <w:color w:val="A5A5A5" w:themeColor="accent3"/>
+          <w14:textOutline w14:w="0" w14:cap="flat" w14:cmpd="sng" w14:algn="ctr">
+            <w14:noFill/>
+            <w14:prstDash w14:val="solid"/>
+            <w14:round/>
+          </w14:textOutline>
+          <w14:props3d w14:extrusionH="57150" w14:contourW="0" w14:prstMaterial="matte">
+            <w14:bevelT w14:w="63500" w14:h="12700" w14:prst="angle"/>
+            <w14:contourClr>
+              <w14:schemeClr w14:val="bg1">
+                <w14:lumMod w14:val="65000"/>
+              </w14:schemeClr>
+            </w14:contourClr>
+          </w14:props3d>
+        </w:rPr>
+        <w:t>random_state</w:t>
+      </w:r>
+      <w:proofErr w:type="spellEnd"/>
+      <w:r>
+        <w:rPr>
+          <w:rStyle w:val="iu"/>
+          <w:b/>
+          <w:color w:val="A5A5A5" w:themeColor="accent3"/>
+          <w14:textOutline w14:w="0" w14:cap="flat" w14:cmpd="sng" w14:algn="ctr">
+            <w14:noFill/>
+            <w14:prstDash w14:val="solid"/>
+            <w14:round/>
+          </w14:textOutline>
+          <w14:props3d w14:extrusionH="57150" w14:contourW="0" w14:prstMaterial="matte">
+            <w14:bevelT w14:w="63500" w14:h="12700" w14:prst="angle"/>
+            <w14:contourClr>
+              <w14:schemeClr w14:val="bg1">
+                <w14:lumMod w14:val="65000"/>
+              </w14:schemeClr>
+            </w14:contourClr>
+          </w14:props3d>
+        </w:rPr>
+        <w:t xml:space="preserve"> = 2)</w:t>
       </w:r>
     </w:p>
     <w:p>
@@ -4391,6 +5595,7 @@
           </w14:props3d>
         </w:rPr>
       </w:pPr>
+      <w:proofErr w:type="spellStart"/>
       <w:r>
         <w:rPr>
           <w:rStyle w:val="iu"/>
@@ -4410,8 +5615,53 @@
             </w14:contourClr>
           </w14:props3d>
         </w:rPr>
-        <w:t>training_sorted = []</w:t>
-      </w:r>
+        <w:t>training_sorted</w:t>
+      </w:r>
+      <w:proofErr w:type="spellEnd"/>
+      <w:r>
+        <w:rPr>
+          <w:rStyle w:val="iu"/>
+          <w:b/>
+          <w:color w:val="A5A5A5" w:themeColor="accent3"/>
+          <w14:textOutline w14:w="0" w14:cap="flat" w14:cmpd="sng" w14:algn="ctr">
+            <w14:noFill/>
+            <w14:prstDash w14:val="solid"/>
+            <w14:round/>
+          </w14:textOutline>
+          <w14:props3d w14:extrusionH="57150" w14:contourW="0" w14:prstMaterial="matte">
+            <w14:bevelT w14:w="63500" w14:h="12700" w14:prst="angle"/>
+            <w14:contourClr>
+              <w14:schemeClr w14:val="bg1">
+                <w14:lumMod w14:val="65000"/>
+              </w14:schemeClr>
+            </w14:contourClr>
+          </w14:props3d>
+        </w:rPr>
+        <w:t xml:space="preserve"> = [</w:t>
+      </w:r>
+      <w:proofErr w:type="gramStart"/>
+      <w:r>
+        <w:rPr>
+          <w:rStyle w:val="iu"/>
+          <w:b/>
+          <w:color w:val="A5A5A5" w:themeColor="accent3"/>
+          <w14:textOutline w14:w="0" w14:cap="flat" w14:cmpd="sng" w14:algn="ctr">
+            <w14:noFill/>
+            <w14:prstDash w14:val="solid"/>
+            <w14:round/>
+          </w14:textOutline>
+          <w14:props3d w14:extrusionH="57150" w14:contourW="0" w14:prstMaterial="matte">
+            <w14:bevelT w14:w="63500" w14:h="12700" w14:prst="angle"/>
+            <w14:contourClr>
+              <w14:schemeClr w14:val="bg1">
+                <w14:lumMod w14:val="65000"/>
+              </w14:schemeClr>
+            </w14:contourClr>
+          </w14:props3d>
+        </w:rPr>
+        <w:t>]</w:t>
+      </w:r>
+      <w:proofErr w:type="gramEnd"/>
       <w:r>
         <w:rPr>
           <w:b/>
@@ -4432,6 +5682,7 @@
         </w:rPr>
         <w:br/>
       </w:r>
+      <w:proofErr w:type="spellStart"/>
       <w:r>
         <w:rPr>
           <w:rStyle w:val="iu"/>
@@ -4451,7 +5702,117 @@
             </w14:contourClr>
           </w14:props3d>
         </w:rPr>
-        <w:t>testing_sorted = []for i in range(min_length, max_length+1):</w:t>
+        <w:t>testing_sorted</w:t>
+      </w:r>
+      <w:proofErr w:type="spellEnd"/>
+      <w:r>
+        <w:rPr>
+          <w:rStyle w:val="iu"/>
+          <w:b/>
+          <w:color w:val="A5A5A5" w:themeColor="accent3"/>
+          <w14:textOutline w14:w="0" w14:cap="flat" w14:cmpd="sng" w14:algn="ctr">
+            <w14:noFill/>
+            <w14:prstDash w14:val="solid"/>
+            <w14:round/>
+          </w14:textOutline>
+          <w14:props3d w14:extrusionH="57150" w14:contourW="0" w14:prstMaterial="matte">
+            <w14:bevelT w14:w="63500" w14:h="12700" w14:prst="angle"/>
+            <w14:contourClr>
+              <w14:schemeClr w14:val="bg1">
+                <w14:lumMod w14:val="65000"/>
+              </w14:schemeClr>
+            </w14:contourClr>
+          </w14:props3d>
+        </w:rPr>
+        <w:t xml:space="preserve"> = []for </w:t>
+      </w:r>
+      <w:proofErr w:type="spellStart"/>
+      <w:r>
+        <w:rPr>
+          <w:rStyle w:val="iu"/>
+          <w:b/>
+          <w:color w:val="A5A5A5" w:themeColor="accent3"/>
+          <w14:textOutline w14:w="0" w14:cap="flat" w14:cmpd="sng" w14:algn="ctr">
+            <w14:noFill/>
+            <w14:prstDash w14:val="solid"/>
+            <w14:round/>
+          </w14:textOutline>
+          <w14:props3d w14:extrusionH="57150" w14:contourW="0" w14:prstMaterial="matte">
+            <w14:bevelT w14:w="63500" w14:h="12700" w14:prst="angle"/>
+            <w14:contourClr>
+              <w14:schemeClr w14:val="bg1">
+                <w14:lumMod w14:val="65000"/>
+              </w14:schemeClr>
+            </w14:contourClr>
+          </w14:props3d>
+        </w:rPr>
+        <w:t>i</w:t>
+      </w:r>
+      <w:proofErr w:type="spellEnd"/>
+      <w:r>
+        <w:rPr>
+          <w:rStyle w:val="iu"/>
+          <w:b/>
+          <w:color w:val="A5A5A5" w:themeColor="accent3"/>
+          <w14:textOutline w14:w="0" w14:cap="flat" w14:cmpd="sng" w14:algn="ctr">
+            <w14:noFill/>
+            <w14:prstDash w14:val="solid"/>
+            <w14:round/>
+          </w14:textOutline>
+          <w14:props3d w14:extrusionH="57150" w14:contourW="0" w14:prstMaterial="matte">
+            <w14:bevelT w14:w="63500" w14:h="12700" w14:prst="angle"/>
+            <w14:contourClr>
+              <w14:schemeClr w14:val="bg1">
+                <w14:lumMod w14:val="65000"/>
+              </w14:schemeClr>
+            </w14:contourClr>
+          </w14:props3d>
+        </w:rPr>
+        <w:t xml:space="preserve"> in range(</w:t>
+      </w:r>
+      <w:proofErr w:type="spellStart"/>
+      <w:r>
+        <w:rPr>
+          <w:rStyle w:val="iu"/>
+          <w:b/>
+          <w:color w:val="A5A5A5" w:themeColor="accent3"/>
+          <w14:textOutline w14:w="0" w14:cap="flat" w14:cmpd="sng" w14:algn="ctr">
+            <w14:noFill/>
+            <w14:prstDash w14:val="solid"/>
+            <w14:round/>
+          </w14:textOutline>
+          <w14:props3d w14:extrusionH="57150" w14:contourW="0" w14:prstMaterial="matte">
+            <w14:bevelT w14:w="63500" w14:h="12700" w14:prst="angle"/>
+            <w14:contourClr>
+              <w14:schemeClr w14:val="bg1">
+                <w14:lumMod w14:val="65000"/>
+              </w14:schemeClr>
+            </w14:contourClr>
+          </w14:props3d>
+        </w:rPr>
+        <w:t>min_length</w:t>
+      </w:r>
+      <w:proofErr w:type="spellEnd"/>
+      <w:r>
+        <w:rPr>
+          <w:rStyle w:val="iu"/>
+          <w:b/>
+          <w:color w:val="A5A5A5" w:themeColor="accent3"/>
+          <w14:textOutline w14:w="0" w14:cap="flat" w14:cmpd="sng" w14:algn="ctr">
+            <w14:noFill/>
+            <w14:prstDash w14:val="solid"/>
+            <w14:round/>
+          </w14:textOutline>
+          <w14:props3d w14:extrusionH="57150" w14:contourW="0" w14:prstMaterial="matte">
+            <w14:bevelT w14:w="63500" w14:h="12700" w14:prst="angle"/>
+            <w14:contourClr>
+              <w14:schemeClr w14:val="bg1">
+                <w14:lumMod w14:val="65000"/>
+              </w14:schemeClr>
+            </w14:contourClr>
+          </w14:props3d>
+        </w:rPr>
+        <w:t>, max_length+1):</w:t>
       </w:r>
       <w:r>
         <w:rPr>
@@ -4533,7 +5894,51 @@
             </w14:contourClr>
           </w14:props3d>
         </w:rPr>
-        <w:t xml:space="preserve">        if len(sentence) == i:</w:t>
+        <w:t xml:space="preserve">        if </w:t>
+      </w:r>
+      <w:proofErr w:type="spellStart"/>
+      <w:r>
+        <w:rPr>
+          <w:rStyle w:val="iu"/>
+          <w:b/>
+          <w:color w:val="A5A5A5" w:themeColor="accent3"/>
+          <w14:textOutline w14:w="0" w14:cap="flat" w14:cmpd="sng" w14:algn="ctr">
+            <w14:noFill/>
+            <w14:prstDash w14:val="solid"/>
+            <w14:round/>
+          </w14:textOutline>
+          <w14:props3d w14:extrusionH="57150" w14:contourW="0" w14:prstMaterial="matte">
+            <w14:bevelT w14:w="63500" w14:h="12700" w14:prst="angle"/>
+            <w14:contourClr>
+              <w14:schemeClr w14:val="bg1">
+                <w14:lumMod w14:val="65000"/>
+              </w14:schemeClr>
+            </w14:contourClr>
+          </w14:props3d>
+        </w:rPr>
+        <w:t>len</w:t>
+      </w:r>
+      <w:proofErr w:type="spellEnd"/>
+      <w:r>
+        <w:rPr>
+          <w:rStyle w:val="iu"/>
+          <w:b/>
+          <w:color w:val="A5A5A5" w:themeColor="accent3"/>
+          <w14:textOutline w14:w="0" w14:cap="flat" w14:cmpd="sng" w14:algn="ctr">
+            <w14:noFill/>
+            <w14:prstDash w14:val="solid"/>
+            <w14:round/>
+          </w14:textOutline>
+          <w14:props3d w14:extrusionH="57150" w14:contourW="0" w14:prstMaterial="matte">
+            <w14:bevelT w14:w="63500" w14:h="12700" w14:prst="angle"/>
+            <w14:contourClr>
+              <w14:schemeClr w14:val="bg1">
+                <w14:lumMod w14:val="65000"/>
+              </w14:schemeClr>
+            </w14:contourClr>
+          </w14:props3d>
+        </w:rPr>
+        <w:t>(sentence) == i:</w:t>
       </w:r>
       <w:r>
         <w:rPr>
@@ -4574,7 +5979,51 @@
             </w14:contourClr>
           </w14:props3d>
         </w:rPr>
-        <w:t xml:space="preserve">            training_sorted.append(sentence)</w:t>
+        <w:t xml:space="preserve">            </w:t>
+      </w:r>
+      <w:proofErr w:type="spellStart"/>
+      <w:r>
+        <w:rPr>
+          <w:rStyle w:val="iu"/>
+          <w:b/>
+          <w:color w:val="A5A5A5" w:themeColor="accent3"/>
+          <w14:textOutline w14:w="0" w14:cap="flat" w14:cmpd="sng" w14:algn="ctr">
+            <w14:noFill/>
+            <w14:prstDash w14:val="solid"/>
+            <w14:round/>
+          </w14:textOutline>
+          <w14:props3d w14:extrusionH="57150" w14:contourW="0" w14:prstMaterial="matte">
+            <w14:bevelT w14:w="63500" w14:h="12700" w14:prst="angle"/>
+            <w14:contourClr>
+              <w14:schemeClr w14:val="bg1">
+                <w14:lumMod w14:val="65000"/>
+              </w14:schemeClr>
+            </w14:contourClr>
+          </w14:props3d>
+        </w:rPr>
+        <w:t>training_sorted.append</w:t>
+      </w:r>
+      <w:proofErr w:type="spellEnd"/>
+      <w:r>
+        <w:rPr>
+          <w:rStyle w:val="iu"/>
+          <w:b/>
+          <w:color w:val="A5A5A5" w:themeColor="accent3"/>
+          <w14:textOutline w14:w="0" w14:cap="flat" w14:cmpd="sng" w14:algn="ctr">
+            <w14:noFill/>
+            <w14:prstDash w14:val="solid"/>
+            <w14:round/>
+          </w14:textOutline>
+          <w14:props3d w14:extrusionH="57150" w14:contourW="0" w14:prstMaterial="matte">
+            <w14:bevelT w14:w="63500" w14:h="12700" w14:prst="angle"/>
+            <w14:contourClr>
+              <w14:schemeClr w14:val="bg1">
+                <w14:lumMod w14:val="65000"/>
+              </w14:schemeClr>
+            </w14:contourClr>
+          </w14:props3d>
+        </w:rPr>
+        <w:t>(sentence)</w:t>
       </w:r>
       <w:r>
         <w:rPr>
@@ -4656,7 +6105,51 @@
             </w14:contourClr>
           </w14:props3d>
         </w:rPr>
-        <w:t xml:space="preserve">        if len(sentence) == i:</w:t>
+        <w:t xml:space="preserve">        if </w:t>
+      </w:r>
+      <w:proofErr w:type="spellStart"/>
+      <w:r>
+        <w:rPr>
+          <w:rStyle w:val="iu"/>
+          <w:b/>
+          <w:color w:val="A5A5A5" w:themeColor="accent3"/>
+          <w14:textOutline w14:w="0" w14:cap="flat" w14:cmpd="sng" w14:algn="ctr">
+            <w14:noFill/>
+            <w14:prstDash w14:val="solid"/>
+            <w14:round/>
+          </w14:textOutline>
+          <w14:props3d w14:extrusionH="57150" w14:contourW="0" w14:prstMaterial="matte">
+            <w14:bevelT w14:w="63500" w14:h="12700" w14:prst="angle"/>
+            <w14:contourClr>
+              <w14:schemeClr w14:val="bg1">
+                <w14:lumMod w14:val="65000"/>
+              </w14:schemeClr>
+            </w14:contourClr>
+          </w14:props3d>
+        </w:rPr>
+        <w:t>len</w:t>
+      </w:r>
+      <w:proofErr w:type="spellEnd"/>
+      <w:r>
+        <w:rPr>
+          <w:rStyle w:val="iu"/>
+          <w:b/>
+          <w:color w:val="A5A5A5" w:themeColor="accent3"/>
+          <w14:textOutline w14:w="0" w14:cap="flat" w14:cmpd="sng" w14:algn="ctr">
+            <w14:noFill/>
+            <w14:prstDash w14:val="solid"/>
+            <w14:round/>
+          </w14:textOutline>
+          <w14:props3d w14:extrusionH="57150" w14:contourW="0" w14:prstMaterial="matte">
+            <w14:bevelT w14:w="63500" w14:h="12700" w14:prst="angle"/>
+            <w14:contourClr>
+              <w14:schemeClr w14:val="bg1">
+                <w14:lumMod w14:val="65000"/>
+              </w14:schemeClr>
+            </w14:contourClr>
+          </w14:props3d>
+        </w:rPr>
+        <w:t>(sentence) == i:</w:t>
       </w:r>
       <w:r>
         <w:rPr>
@@ -4697,7 +6190,51 @@
             </w14:contourClr>
           </w14:props3d>
         </w:rPr>
-        <w:t xml:space="preserve">            testing_sorted.append(sentence)</w:t>
+        <w:t xml:space="preserve">            </w:t>
+      </w:r>
+      <w:proofErr w:type="spellStart"/>
+      <w:r>
+        <w:rPr>
+          <w:rStyle w:val="iu"/>
+          <w:b/>
+          <w:color w:val="A5A5A5" w:themeColor="accent3"/>
+          <w14:textOutline w14:w="0" w14:cap="flat" w14:cmpd="sng" w14:algn="ctr">
+            <w14:noFill/>
+            <w14:prstDash w14:val="solid"/>
+            <w14:round/>
+          </w14:textOutline>
+          <w14:props3d w14:extrusionH="57150" w14:contourW="0" w14:prstMaterial="matte">
+            <w14:bevelT w14:w="63500" w14:h="12700" w14:prst="angle"/>
+            <w14:contourClr>
+              <w14:schemeClr w14:val="bg1">
+                <w14:lumMod w14:val="65000"/>
+              </w14:schemeClr>
+            </w14:contourClr>
+          </w14:props3d>
+        </w:rPr>
+        <w:t>testing_sorted.append</w:t>
+      </w:r>
+      <w:proofErr w:type="spellEnd"/>
+      <w:r>
+        <w:rPr>
+          <w:rStyle w:val="iu"/>
+          <w:b/>
+          <w:color w:val="A5A5A5" w:themeColor="accent3"/>
+          <w14:textOutline w14:w="0" w14:cap="flat" w14:cmpd="sng" w14:algn="ctr">
+            <w14:noFill/>
+            <w14:prstDash w14:val="solid"/>
+            <w14:round/>
+          </w14:textOutline>
+          <w14:props3d w14:extrusionH="57150" w14:contourW="0" w14:prstMaterial="matte">
+            <w14:bevelT w14:w="63500" w14:h="12700" w14:prst="angle"/>
+            <w14:contourClr>
+              <w14:schemeClr w14:val="bg1">
+                <w14:lumMod w14:val="65000"/>
+              </w14:schemeClr>
+            </w14:contourClr>
+          </w14:props3d>
+        </w:rPr>
+        <w:t>(sentence)</w:t>
       </w:r>
     </w:p>
     <w:p>
@@ -4764,7 +6301,55 @@
           <w:sz w:val="24"/>
           <w:szCs w:val="24"/>
         </w:rPr>
-        <w:t xml:space="preserve"> here is the full screenshot codes of our project:</w:t>
+        <w:t xml:space="preserve"> here is the </w:t>
+      </w:r>
+      <w:r>
+        <w:rPr>
+          <w:rFonts w:cstheme="minorHAnsi"/>
+          <w:sz w:val="24"/>
+          <w:szCs w:val="24"/>
+        </w:rPr>
+        <w:t>some</w:t>
+      </w:r>
+      <w:r>
+        <w:rPr>
+          <w:rFonts w:cstheme="minorHAnsi"/>
+          <w:sz w:val="24"/>
+          <w:szCs w:val="24"/>
+        </w:rPr>
+        <w:t xml:space="preserve"> </w:t>
+      </w:r>
+      <w:r>
+        <w:rPr>
+          <w:rFonts w:cstheme="minorHAnsi"/>
+          <w:sz w:val="24"/>
+          <w:szCs w:val="24"/>
+        </w:rPr>
+        <w:t>screenshots of</w:t>
+      </w:r>
+      <w:r>
+        <w:rPr>
+          <w:rFonts w:cstheme="minorHAnsi"/>
+          <w:sz w:val="24"/>
+          <w:szCs w:val="24"/>
+        </w:rPr>
+        <w:t xml:space="preserve"> our project</w:t>
+      </w:r>
+      <w:r>
+        <w:rPr>
+          <w:rFonts w:cstheme="minorHAnsi"/>
+          <w:sz w:val="24"/>
+          <w:szCs w:val="24"/>
+        </w:rPr>
+        <w:t xml:space="preserve"> code</w:t>
+      </w:r>
+      <w:r>
+        <w:rPr>
+          <w:rFonts w:cstheme="minorHAnsi"/>
+          <w:sz w:val="24"/>
+          <w:szCs w:val="24"/>
+        </w:rPr>
+        <w:t>:</w:t>
       </w:r>
     </w:p>
     <w:p>
@@ -4805,6 +6390,56 @@
           <w:szCs w:val="24"/>
         </w:rPr>
       </w:pPr>
+      <w:r>
+        <w:rPr>
+          <w:rFonts w:cstheme="minorHAnsi"/>
+          <w:noProof/>
+          <w:sz w:val="24"/>
+          <w:szCs w:val="24"/>
+        </w:rPr>
+        <w:lastRenderedPageBreak/>
+        <w:drawing>
+          <wp:inline distT="0" distB="0" distL="0" distR="0">
+            <wp:extent cx="5943600" cy="2686050"/>
+            <wp:effectExtent l="0" t="0" r="0" b="0"/>
+            <wp:docPr id="12" name="Picture 12"/>
+            <wp:cNvGraphicFramePr>
+              <a:graphicFrameLocks xmlns:a="http://schemas.openxmlformats.org/drawingml/2006/main" noChangeAspect="1"/>
+            </wp:cNvGraphicFramePr>
+            <a:graphic xmlns:a="http://schemas.openxmlformats.org/drawingml/2006/main">
+              <a:graphicData uri="http://schemas.openxmlformats.org/drawingml/2006/picture">
+                <pic:pic xmlns:pic="http://schemas.openxmlformats.org/drawingml/2006/picture">
+                  <pic:nvPicPr>
+                    <pic:cNvPr id="12" name="1.PNG"/>
+                    <pic:cNvPicPr/>
+                  </pic:nvPicPr>
+                  <pic:blipFill>
+                    <a:blip r:embed="rId23">
+                      <a:extLst>
+                        <a:ext uri="{28A0092B-C50C-407E-A947-70E740481C1C}">
+                          <a14:useLocalDpi xmlns:a14="http://schemas.microsoft.com/office/drawing/2010/main" val="0"/>
+                        </a:ext>
+                      </a:extLst>
+                    </a:blip>
+                    <a:stretch>
+                      <a:fillRect/>
+                    </a:stretch>
+                  </pic:blipFill>
+                  <pic:spPr>
+                    <a:xfrm>
+                      <a:off x="0" y="0"/>
+                      <a:ext cx="5943600" cy="2686050"/>
+                    </a:xfrm>
+                    <a:prstGeom prst="rect">
+                      <a:avLst/>
+                    </a:prstGeom>
+                  </pic:spPr>
+                </pic:pic>
+              </a:graphicData>
+            </a:graphic>
+          </wp:inline>
+        </w:drawing>
+      </w:r>
     </w:p>
     <w:p>
       <w:pPr>
@@ -4831,6 +6466,157 @@
           <w:szCs w:val="24"/>
         </w:rPr>
       </w:pPr>
+    </w:p>
+    <w:p>
+      <w:pPr>
+        <w:autoSpaceDE w:val="0"/>
+        <w:autoSpaceDN w:val="0"/>
+        <w:adjustRightInd w:val="0"/>
+        <w:spacing w:after="0" w:line="240" w:lineRule="auto"/>
+        <w:rPr>
+          <w:rFonts w:cstheme="minorHAnsi"/>
+          <w:sz w:val="24"/>
+          <w:szCs w:val="24"/>
+        </w:rPr>
+      </w:pPr>
+    </w:p>
+    <w:p>
+      <w:pPr>
+        <w:autoSpaceDE w:val="0"/>
+        <w:autoSpaceDN w:val="0"/>
+        <w:adjustRightInd w:val="0"/>
+        <w:spacing w:after="0" w:line="240" w:lineRule="auto"/>
+        <w:rPr>
+          <w:rFonts w:cstheme="minorHAnsi"/>
+          <w:sz w:val="24"/>
+          <w:szCs w:val="24"/>
+        </w:rPr>
+      </w:pPr>
+      <w:r>
+        <w:rPr>
+          <w:rFonts w:cstheme="minorHAnsi"/>
+          <w:noProof/>
+          <w:sz w:val="24"/>
+          <w:szCs w:val="24"/>
+        </w:rPr>
+        <w:drawing>
+          <wp:inline distT="0" distB="0" distL="0" distR="0">
+            <wp:extent cx="5943600" cy="2903220"/>
+            <wp:effectExtent l="0" t="0" r="0" b="0"/>
+            <wp:docPr id="13" name="Picture 13"/>
+            <wp:cNvGraphicFramePr>
+              <a:graphicFrameLocks xmlns:a="http://schemas.openxmlformats.org/drawingml/2006/main" noChangeAspect="1"/>
+            </wp:cNvGraphicFramePr>
+            <a:graphic xmlns:a="http://schemas.openxmlformats.org/drawingml/2006/main">
+              <a:graphicData uri="http://schemas.openxmlformats.org/drawingml/2006/picture">
+                <pic:pic xmlns:pic="http://schemas.openxmlformats.org/drawingml/2006/picture">
+                  <pic:nvPicPr>
+                    <pic:cNvPr id="13" name="2.PNG"/>
+                    <pic:cNvPicPr/>
+                  </pic:nvPicPr>
+                  <pic:blipFill>
+                    <a:blip r:embed="rId24">
+                      <a:extLst>
+                        <a:ext uri="{28A0092B-C50C-407E-A947-70E740481C1C}">
+                          <a14:useLocalDpi xmlns:a14="http://schemas.microsoft.com/office/drawing/2010/main" val="0"/>
+                        </a:ext>
+                      </a:extLst>
+                    </a:blip>
+                    <a:stretch>
+                      <a:fillRect/>
+                    </a:stretch>
+                  </pic:blipFill>
+                  <pic:spPr>
+                    <a:xfrm>
+                      <a:off x="0" y="0"/>
+                      <a:ext cx="5943600" cy="2903220"/>
+                    </a:xfrm>
+                    <a:prstGeom prst="rect">
+                      <a:avLst/>
+                    </a:prstGeom>
+                  </pic:spPr>
+                </pic:pic>
+              </a:graphicData>
+            </a:graphic>
+          </wp:inline>
+        </w:drawing>
+      </w:r>
+    </w:p>
+    <w:p>
+      <w:pPr>
+        <w:autoSpaceDE w:val="0"/>
+        <w:autoSpaceDN w:val="0"/>
+        <w:adjustRightInd w:val="0"/>
+        <w:spacing w:after="0" w:line="240" w:lineRule="auto"/>
+        <w:rPr>
+          <w:rFonts w:cstheme="minorHAnsi"/>
+          <w:sz w:val="24"/>
+          <w:szCs w:val="24"/>
+        </w:rPr>
+      </w:pPr>
+    </w:p>
+    <w:p>
+      <w:pPr>
+        <w:autoSpaceDE w:val="0"/>
+        <w:autoSpaceDN w:val="0"/>
+        <w:adjustRightInd w:val="0"/>
+        <w:spacing w:after="0" w:line="240" w:lineRule="auto"/>
+        <w:rPr>
+          <w:rFonts w:cstheme="minorHAnsi"/>
+          <w:sz w:val="24"/>
+          <w:szCs w:val="24"/>
+        </w:rPr>
+      </w:pPr>
+      <w:r>
+        <w:rPr>
+          <w:rFonts w:cstheme="minorHAnsi"/>
+          <w:noProof/>
+          <w:sz w:val="24"/>
+          <w:szCs w:val="24"/>
+        </w:rPr>
+        <w:lastRenderedPageBreak/>
+        <w:drawing>
+          <wp:inline distT="0" distB="0" distL="0" distR="0">
+            <wp:extent cx="5943600" cy="2899410"/>
+            <wp:effectExtent l="0" t="0" r="0" b="0"/>
+            <wp:docPr id="14" name="Picture 14"/>
+            <wp:cNvGraphicFramePr>
+              <a:graphicFrameLocks xmlns:a="http://schemas.openxmlformats.org/drawingml/2006/main" noChangeAspect="1"/>
+            </wp:cNvGraphicFramePr>
+            <a:graphic xmlns:a="http://schemas.openxmlformats.org/drawingml/2006/main">
+              <a:graphicData uri="http://schemas.openxmlformats.org/drawingml/2006/picture">
+                <pic:pic xmlns:pic="http://schemas.openxmlformats.org/drawingml/2006/picture">
+                  <pic:nvPicPr>
+                    <pic:cNvPr id="14" name="3.PNG"/>
+                    <pic:cNvPicPr/>
+                  </pic:nvPicPr>
+                  <pic:blipFill>
+                    <a:blip r:embed="rId25">
+                      <a:extLst>
+                        <a:ext uri="{28A0092B-C50C-407E-A947-70E740481C1C}">
+                          <a14:useLocalDpi xmlns:a14="http://schemas.microsoft.com/office/drawing/2010/main" val="0"/>
+                        </a:ext>
+                      </a:extLst>
+                    </a:blip>
+                    <a:stretch>
+                      <a:fillRect/>
+                    </a:stretch>
+                  </pic:blipFill>
+                  <pic:spPr>
+                    <a:xfrm>
+                      <a:off x="0" y="0"/>
+                      <a:ext cx="5943600" cy="2899410"/>
+                    </a:xfrm>
+                    <a:prstGeom prst="rect">
+                      <a:avLst/>
+                    </a:prstGeom>
+                  </pic:spPr>
+                </pic:pic>
+              </a:graphicData>
+            </a:graphic>
+          </wp:inline>
+        </w:drawing>
+      </w:r>
     </w:p>
     <w:p>
       <w:pPr>
@@ -4848,13 +6634,330 @@
     </w:p>
     <w:p>
       <w:pPr>
-        <w:rPr>
-          <w:rFonts w:cstheme="minorHAnsi"/>
+        <w:autoSpaceDE w:val="0"/>
+        <w:autoSpaceDN w:val="0"/>
+        <w:bidi/>
+        <w:adjustRightInd w:val="0"/>
+        <w:spacing w:after="0" w:line="240" w:lineRule="auto"/>
+        <w:rPr>
+          <w:rFonts w:cstheme="minorHAnsi"/>
+          <w:sz w:val="24"/>
+          <w:szCs w:val="24"/>
+        </w:rPr>
+      </w:pPr>
+    </w:p>
+    <w:p>
+      <w:pPr>
+        <w:autoSpaceDE w:val="0"/>
+        <w:autoSpaceDN w:val="0"/>
+        <w:bidi/>
+        <w:adjustRightInd w:val="0"/>
+        <w:spacing w:after="0" w:line="240" w:lineRule="auto"/>
+        <w:rPr>
+          <w:rFonts w:cstheme="minorHAnsi"/>
+          <w:sz w:val="24"/>
+          <w:szCs w:val="24"/>
+        </w:rPr>
+      </w:pPr>
+      <w:r>
+        <w:rPr>
+          <w:rFonts w:cstheme="minorHAnsi"/>
+          <w:noProof/>
+          <w:sz w:val="24"/>
+          <w:szCs w:val="24"/>
+        </w:rPr>
+        <w:drawing>
+          <wp:inline distT="0" distB="0" distL="0" distR="0">
+            <wp:extent cx="5943600" cy="3318510"/>
+            <wp:effectExtent l="0" t="0" r="0" b="0"/>
+            <wp:docPr id="15" name="Picture 15"/>
+            <wp:cNvGraphicFramePr>
+              <a:graphicFrameLocks xmlns:a="http://schemas.openxmlformats.org/drawingml/2006/main" noChangeAspect="1"/>
+            </wp:cNvGraphicFramePr>
+            <a:graphic xmlns:a="http://schemas.openxmlformats.org/drawingml/2006/main">
+              <a:graphicData uri="http://schemas.openxmlformats.org/drawingml/2006/picture">
+                <pic:pic xmlns:pic="http://schemas.openxmlformats.org/drawingml/2006/picture">
+                  <pic:nvPicPr>
+                    <pic:cNvPr id="15" name="4.PNG"/>
+                    <pic:cNvPicPr/>
+                  </pic:nvPicPr>
+                  <pic:blipFill>
+                    <a:blip r:embed="rId26">
+                      <a:extLst>
+                        <a:ext uri="{28A0092B-C50C-407E-A947-70E740481C1C}">
+                          <a14:useLocalDpi xmlns:a14="http://schemas.microsoft.com/office/drawing/2010/main" val="0"/>
+                        </a:ext>
+                      </a:extLst>
+                    </a:blip>
+                    <a:stretch>
+                      <a:fillRect/>
+                    </a:stretch>
+                  </pic:blipFill>
+                  <pic:spPr>
+                    <a:xfrm>
+                      <a:off x="0" y="0"/>
+                      <a:ext cx="5943600" cy="3318510"/>
+                    </a:xfrm>
+                    <a:prstGeom prst="rect">
+                      <a:avLst/>
+                    </a:prstGeom>
+                  </pic:spPr>
+                </pic:pic>
+              </a:graphicData>
+            </a:graphic>
+          </wp:inline>
+        </w:drawing>
+      </w:r>
+    </w:p>
+    <w:p>
+      <w:pPr>
+        <w:autoSpaceDE w:val="0"/>
+        <w:autoSpaceDN w:val="0"/>
+        <w:bidi/>
+        <w:adjustRightInd w:val="0"/>
+        <w:spacing w:after="0" w:line="240" w:lineRule="auto"/>
+        <w:rPr>
+          <w:rFonts w:cstheme="minorHAnsi"/>
+          <w:sz w:val="24"/>
+          <w:szCs w:val="24"/>
+        </w:rPr>
+      </w:pPr>
+    </w:p>
+    <w:p>
+      <w:pPr>
+        <w:autoSpaceDE w:val="0"/>
+        <w:autoSpaceDN w:val="0"/>
+        <w:bidi/>
+        <w:adjustRightInd w:val="0"/>
+        <w:spacing w:after="0" w:line="240" w:lineRule="auto"/>
+        <w:rPr>
+          <w:rFonts w:cstheme="minorHAnsi"/>
+          <w:sz w:val="24"/>
+          <w:szCs w:val="24"/>
+        </w:rPr>
+      </w:pPr>
+    </w:p>
+    <w:p>
+      <w:pPr>
+        <w:autoSpaceDE w:val="0"/>
+        <w:autoSpaceDN w:val="0"/>
+        <w:bidi/>
+        <w:adjustRightInd w:val="0"/>
+        <w:spacing w:after="0" w:line="240" w:lineRule="auto"/>
+        <w:rPr>
+          <w:rFonts w:cstheme="minorHAnsi"/>
+          <w:noProof/>
+          <w:sz w:val="24"/>
+          <w:szCs w:val="24"/>
+        </w:rPr>
+      </w:pPr>
+    </w:p>
+    <w:p>
+      <w:pPr>
+        <w:autoSpaceDE w:val="0"/>
+        <w:autoSpaceDN w:val="0"/>
+        <w:bidi/>
+        <w:adjustRightInd w:val="0"/>
+        <w:spacing w:after="0" w:line="240" w:lineRule="auto"/>
+        <w:rPr>
+          <w:rFonts w:cstheme="minorHAnsi"/>
+          <w:noProof/>
+          <w:sz w:val="24"/>
+          <w:szCs w:val="24"/>
+        </w:rPr>
+      </w:pPr>
+    </w:p>
+    <w:p>
+      <w:pPr>
+        <w:autoSpaceDE w:val="0"/>
+        <w:autoSpaceDN w:val="0"/>
+        <w:bidi/>
+        <w:adjustRightInd w:val="0"/>
+        <w:spacing w:after="0" w:line="240" w:lineRule="auto"/>
+        <w:rPr>
+          <w:rFonts w:cstheme="minorHAnsi"/>
+          <w:noProof/>
+          <w:sz w:val="24"/>
+          <w:szCs w:val="24"/>
+        </w:rPr>
+      </w:pPr>
+    </w:p>
+    <w:p>
+      <w:pPr>
+        <w:autoSpaceDE w:val="0"/>
+        <w:autoSpaceDN w:val="0"/>
+        <w:bidi/>
+        <w:adjustRightInd w:val="0"/>
+        <w:spacing w:after="0" w:line="240" w:lineRule="auto"/>
+        <w:rPr>
+          <w:rFonts w:cstheme="minorHAnsi"/>
+          <w:noProof/>
+          <w:sz w:val="24"/>
+          <w:szCs w:val="24"/>
+        </w:rPr>
+      </w:pPr>
+    </w:p>
+    <w:p>
+      <w:pPr>
+        <w:autoSpaceDE w:val="0"/>
+        <w:autoSpaceDN w:val="0"/>
+        <w:bidi/>
+        <w:adjustRightInd w:val="0"/>
+        <w:spacing w:after="0" w:line="240" w:lineRule="auto"/>
+        <w:rPr>
+          <w:rFonts w:cstheme="minorHAnsi"/>
+          <w:sz w:val="24"/>
+          <w:szCs w:val="24"/>
+        </w:rPr>
+      </w:pPr>
+      <w:r>
+        <w:rPr>
+          <w:rFonts w:cstheme="minorHAnsi"/>
+          <w:noProof/>
+          <w:sz w:val="24"/>
+          <w:szCs w:val="24"/>
+        </w:rPr>
+        <w:lastRenderedPageBreak/>
+        <w:drawing>
+          <wp:inline distT="0" distB="0" distL="0" distR="0">
+            <wp:extent cx="5943600" cy="3418205"/>
+            <wp:effectExtent l="0" t="0" r="0" b="0"/>
+            <wp:docPr id="16" name="Picture 16"/>
+            <wp:cNvGraphicFramePr>
+              <a:graphicFrameLocks xmlns:a="http://schemas.openxmlformats.org/drawingml/2006/main" noChangeAspect="1"/>
+            </wp:cNvGraphicFramePr>
+            <a:graphic xmlns:a="http://schemas.openxmlformats.org/drawingml/2006/main">
+              <a:graphicData uri="http://schemas.openxmlformats.org/drawingml/2006/picture">
+                <pic:pic xmlns:pic="http://schemas.openxmlformats.org/drawingml/2006/picture">
+                  <pic:nvPicPr>
+                    <pic:cNvPr id="16" name="5.PNG"/>
+                    <pic:cNvPicPr/>
+                  </pic:nvPicPr>
+                  <pic:blipFill>
+                    <a:blip r:embed="rId27">
+                      <a:extLst>
+                        <a:ext uri="{28A0092B-C50C-407E-A947-70E740481C1C}">
+                          <a14:useLocalDpi xmlns:a14="http://schemas.microsoft.com/office/drawing/2010/main" val="0"/>
+                        </a:ext>
+                      </a:extLst>
+                    </a:blip>
+                    <a:stretch>
+                      <a:fillRect/>
+                    </a:stretch>
+                  </pic:blipFill>
+                  <pic:spPr>
+                    <a:xfrm>
+                      <a:off x="0" y="0"/>
+                      <a:ext cx="5943600" cy="3418205"/>
+                    </a:xfrm>
+                    <a:prstGeom prst="rect">
+                      <a:avLst/>
+                    </a:prstGeom>
+                  </pic:spPr>
+                </pic:pic>
+              </a:graphicData>
+            </a:graphic>
+          </wp:inline>
+        </w:drawing>
+      </w:r>
+    </w:p>
+    <w:p>
+      <w:pPr>
+        <w:rPr>
+          <w:rFonts w:cstheme="minorHAnsi"/>
+          <w:sz w:val="24"/>
+          <w:szCs w:val="24"/>
+        </w:rPr>
+      </w:pPr>
+    </w:p>
+    <w:p>
+      <w:pPr>
+        <w:rPr>
+          <w:rFonts w:cstheme="minorHAnsi"/>
+          <w:sz w:val="24"/>
+          <w:szCs w:val="24"/>
+        </w:rPr>
+      </w:pPr>
+      <w:r>
+        <w:rPr>
+          <w:rFonts w:cstheme="minorHAnsi"/>
+          <w:noProof/>
           <w:sz w:val="24"/>
           <w:szCs w:val="24"/>
           <w:rtl/>
         </w:rPr>
-      </w:pPr>
+        <w:drawing>
+          <wp:inline distT="0" distB="0" distL="0" distR="0">
+            <wp:extent cx="5943600" cy="3437890"/>
+            <wp:effectExtent l="0" t="0" r="0" b="0"/>
+            <wp:docPr id="17" name="Picture 17"/>
+            <wp:cNvGraphicFramePr>
+              <a:graphicFrameLocks xmlns:a="http://schemas.openxmlformats.org/drawingml/2006/main" noChangeAspect="1"/>
+            </wp:cNvGraphicFramePr>
+            <a:graphic xmlns:a="http://schemas.openxmlformats.org/drawingml/2006/main">
+              <a:graphicData uri="http://schemas.openxmlformats.org/drawingml/2006/picture">
+                <pic:pic xmlns:pic="http://schemas.openxmlformats.org/drawingml/2006/picture">
+                  <pic:nvPicPr>
+                    <pic:cNvPr id="17" name="6.PNG"/>
+                    <pic:cNvPicPr/>
+                  </pic:nvPicPr>
+                  <pic:blipFill>
+                    <a:blip r:embed="rId28">
+                      <a:extLst>
+                        <a:ext uri="{28A0092B-C50C-407E-A947-70E740481C1C}">
+                          <a14:useLocalDpi xmlns:a14="http://schemas.microsoft.com/office/drawing/2010/main" val="0"/>
+                        </a:ext>
+                      </a:extLst>
+                    </a:blip>
+                    <a:stretch>
+                      <a:fillRect/>
+                    </a:stretch>
+                  </pic:blipFill>
+                  <pic:spPr>
+                    <a:xfrm>
+                      <a:off x="0" y="0"/>
+                      <a:ext cx="5943600" cy="3437890"/>
+                    </a:xfrm>
+                    <a:prstGeom prst="rect">
+                      <a:avLst/>
+                    </a:prstGeom>
+                  </pic:spPr>
+                </pic:pic>
+              </a:graphicData>
+            </a:graphic>
+          </wp:inline>
+        </w:drawing>
+      </w:r>
+    </w:p>
+    <w:p>
+      <w:pPr>
+        <w:rPr>
+          <w:rFonts w:cstheme="minorHAnsi"/>
+          <w:sz w:val="24"/>
+          <w:szCs w:val="24"/>
+        </w:rPr>
+      </w:pPr>
+    </w:p>
+    <w:p>
+      <w:pPr>
+        <w:rPr>
+          <w:rFonts w:cstheme="minorHAnsi"/>
+          <w:sz w:val="24"/>
+          <w:szCs w:val="24"/>
+        </w:rPr>
+      </w:pPr>
+    </w:p>
+    <w:p>
+      <w:pPr>
+        <w:rPr>
+          <w:rFonts w:cstheme="minorHAnsi"/>
+          <w:sz w:val="24"/>
+          <w:szCs w:val="24"/>
+          <w:rtl/>
+        </w:rPr>
+      </w:pPr>
+      <w:bookmarkStart w:id="0" w:name="_GoBack"/>
+      <w:bookmarkEnd w:id="0"/>
     </w:p>
     <w:p>
       <w:pPr>
@@ -5317,17 +7420,40 @@
           <w:szCs w:val="24"/>
           <w:lang w:bidi="he-IL"/>
         </w:rPr>
-        <w:t xml:space="preserve">Spelling fixers </w:t>
-      </w:r>
-      <w:r>
-        <w:rPr>
-          <w:rFonts w:asciiTheme="majorHAnsi" w:hAnsiTheme="majorHAnsi" w:cstheme="majorHAnsi"/>
-          <w:i/>
-          <w:iCs/>
-          <w:sz w:val="24"/>
-          <w:szCs w:val="24"/>
-        </w:rPr>
-        <w:t>. Available at: https://schwafire.atavist.com/spellcheck (Accessed: 2</w:t>
+        <w:t xml:space="preserve">Spelling </w:t>
+      </w:r>
+      <w:proofErr w:type="gramStart"/>
+      <w:r>
+        <w:rPr>
+          <w:rFonts w:asciiTheme="majorHAnsi" w:hAnsiTheme="majorHAnsi" w:cstheme="majorHAnsi"/>
+          <w:i/>
+          <w:iCs/>
+          <w:sz w:val="24"/>
+          <w:szCs w:val="24"/>
+          <w:lang w:bidi="he-IL"/>
+        </w:rPr>
+        <w:t xml:space="preserve">fixers </w:t>
+      </w:r>
+      <w:r>
+        <w:rPr>
+          <w:rFonts w:asciiTheme="majorHAnsi" w:hAnsiTheme="majorHAnsi" w:cstheme="majorHAnsi"/>
+          <w:i/>
+          <w:iCs/>
+          <w:sz w:val="24"/>
+          <w:szCs w:val="24"/>
+        </w:rPr>
+        <w:t>.</w:t>
+      </w:r>
+      <w:proofErr w:type="gramEnd"/>
+      <w:r>
+        <w:rPr>
+          <w:rFonts w:asciiTheme="majorHAnsi" w:hAnsiTheme="majorHAnsi" w:cstheme="majorHAnsi"/>
+          <w:i/>
+          <w:iCs/>
+          <w:sz w:val="24"/>
+          <w:szCs w:val="24"/>
+        </w:rPr>
+        <w:t xml:space="preserve"> Available at: https://schwafire.atavist.com/spellcheck (Accessed: 2</w:t>
       </w:r>
     </w:p>
     <w:p>
@@ -5378,7 +7504,29 @@
           <w:sz w:val="24"/>
           <w:szCs w:val="24"/>
         </w:rPr>
-        <w:t xml:space="preserve">[2]: Posted and Chitu, A. (2013) </w:t>
+        <w:t xml:space="preserve">[2]: Posted and </w:t>
+      </w:r>
+      <w:proofErr w:type="spellStart"/>
+      <w:r>
+        <w:rPr>
+          <w:rFonts w:asciiTheme="majorHAnsi" w:hAnsiTheme="majorHAnsi" w:cstheme="majorHAnsi"/>
+          <w:i/>
+          <w:iCs/>
+          <w:sz w:val="24"/>
+          <w:szCs w:val="24"/>
+        </w:rPr>
+        <w:t>Chitu</w:t>
+      </w:r>
+      <w:proofErr w:type="spellEnd"/>
+      <w:r>
+        <w:rPr>
+          <w:rFonts w:asciiTheme="majorHAnsi" w:hAnsiTheme="majorHAnsi" w:cstheme="majorHAnsi"/>
+          <w:i/>
+          <w:iCs/>
+          <w:sz w:val="24"/>
+          <w:szCs w:val="24"/>
+        </w:rPr>
+        <w:t xml:space="preserve">, A. (2013) </w:t>
       </w:r>
       <w:r>
         <w:rPr>
@@ -5389,8 +7537,21 @@
           <w:szCs w:val="24"/>
           <w:lang w:bidi="he-IL"/>
         </w:rPr>
-        <w:t>Chrome’s contextsensitive</w:t>
-      </w:r>
+        <w:t xml:space="preserve">Chrome’s </w:t>
+      </w:r>
+      <w:proofErr w:type="spellStart"/>
+      <w:r>
+        <w:rPr>
+          <w:rFonts w:asciiTheme="majorHAnsi" w:hAnsiTheme="majorHAnsi" w:cstheme="majorHAnsi"/>
+          <w:i/>
+          <w:iCs/>
+          <w:sz w:val="24"/>
+          <w:szCs w:val="24"/>
+          <w:lang w:bidi="he-IL"/>
+        </w:rPr>
+        <w:t>contextsensitive</w:t>
+      </w:r>
+      <w:proofErr w:type="spellEnd"/>
     </w:p>
     <w:p>
       <w:pPr>
@@ -5406,6 +7567,7 @@
           <w:szCs w:val="24"/>
         </w:rPr>
       </w:pPr>
+      <w:proofErr w:type="gramStart"/>
       <w:r>
         <w:rPr>
           <w:rFonts w:asciiTheme="majorHAnsi" w:hAnsiTheme="majorHAnsi" w:cstheme="majorHAnsi"/>
@@ -5415,7 +7577,19 @@
           <w:szCs w:val="24"/>
           <w:lang w:bidi="he-IL"/>
         </w:rPr>
-        <w:t xml:space="preserve">spell checker works Offline </w:t>
+        <w:t>spell</w:t>
+      </w:r>
+      <w:proofErr w:type="gramEnd"/>
+      <w:r>
+        <w:rPr>
+          <w:rFonts w:asciiTheme="majorHAnsi" w:hAnsiTheme="majorHAnsi" w:cstheme="majorHAnsi"/>
+          <w:i/>
+          <w:iCs/>
+          <w:sz w:val="24"/>
+          <w:szCs w:val="24"/>
+          <w:lang w:bidi="he-IL"/>
+        </w:rPr>
+        <w:t xml:space="preserve"> checker works Offline </w:t>
       </w:r>
       <w:r>
         <w:rPr>
@@ -5492,6 +7666,7 @@
           <w:szCs w:val="24"/>
         </w:rPr>
       </w:pPr>
+      <w:proofErr w:type="gramStart"/>
       <w:r>
         <w:rPr>
           <w:rFonts w:asciiTheme="majorHAnsi" w:hAnsiTheme="majorHAnsi" w:cstheme="majorHAnsi"/>
@@ -5502,6 +7677,7 @@
         </w:rPr>
         <w:t>html</w:t>
       </w:r>
+      <w:proofErr w:type="gramEnd"/>
     </w:p>
     <w:p>
       <w:pPr>
@@ -5573,6 +7749,7 @@
         </w:rPr>
         <w:t xml:space="preserve">(2015) in </w:t>
       </w:r>
+      <w:proofErr w:type="gramStart"/>
       <w:r>
         <w:rPr>
           <w:rFonts w:asciiTheme="majorHAnsi" w:hAnsiTheme="majorHAnsi" w:cstheme="majorHAnsi"/>
@@ -5592,7 +7769,18 @@
           <w:sz w:val="24"/>
           <w:szCs w:val="24"/>
         </w:rPr>
-        <w:t>. Available at:</w:t>
+        <w:t>.</w:t>
+      </w:r>
+      <w:proofErr w:type="gramEnd"/>
+      <w:r>
+        <w:rPr>
+          <w:rFonts w:asciiTheme="majorHAnsi" w:hAnsiTheme="majorHAnsi" w:cstheme="majorHAnsi"/>
+          <w:i/>
+          <w:iCs/>
+          <w:sz w:val="24"/>
+          <w:szCs w:val="24"/>
+        </w:rPr>
+        <w:t xml:space="preserve"> Available at:</w:t>
       </w:r>
     </w:p>
     <w:p>
@@ -5667,7 +7855,29 @@
           <w:sz w:val="24"/>
           <w:szCs w:val="24"/>
         </w:rPr>
-        <w:t xml:space="preserve">[4]: Damerau, F.J. (1964) </w:t>
+        <w:t xml:space="preserve">[4]: </w:t>
+      </w:r>
+      <w:proofErr w:type="spellStart"/>
+      <w:r>
+        <w:rPr>
+          <w:rFonts w:asciiTheme="majorHAnsi" w:hAnsiTheme="majorHAnsi" w:cstheme="majorHAnsi"/>
+          <w:i/>
+          <w:iCs/>
+          <w:sz w:val="24"/>
+          <w:szCs w:val="24"/>
+        </w:rPr>
+        <w:t>Damerau</w:t>
+      </w:r>
+      <w:proofErr w:type="spellEnd"/>
+      <w:r>
+        <w:rPr>
+          <w:rFonts w:asciiTheme="majorHAnsi" w:hAnsiTheme="majorHAnsi" w:cstheme="majorHAnsi"/>
+          <w:i/>
+          <w:iCs/>
+          <w:sz w:val="24"/>
+          <w:szCs w:val="24"/>
+        </w:rPr>
+        <w:t xml:space="preserve">, F.J. (1964) </w:t>
       </w:r>
       <w:r>
         <w:rPr>
@@ -5678,7 +7888,19 @@
           <w:szCs w:val="24"/>
           <w:lang w:bidi="he-IL"/>
         </w:rPr>
-        <w:t xml:space="preserve">A technique for computer detection and correction of spelling errors </w:t>
+        <w:t xml:space="preserve">A technique for computer detection and correction of spelling </w:t>
+      </w:r>
+      <w:proofErr w:type="gramStart"/>
+      <w:r>
+        <w:rPr>
+          <w:rFonts w:asciiTheme="majorHAnsi" w:hAnsiTheme="majorHAnsi" w:cstheme="majorHAnsi"/>
+          <w:i/>
+          <w:iCs/>
+          <w:sz w:val="24"/>
+          <w:szCs w:val="24"/>
+          <w:lang w:bidi="he-IL"/>
+        </w:rPr>
+        <w:t xml:space="preserve">errors </w:t>
       </w:r>
       <w:r>
         <w:rPr>
@@ -5690,6 +7912,7 @@
         </w:rPr>
         <w:t>.</w:t>
       </w:r>
+      <w:proofErr w:type="gramEnd"/>
     </w:p>
     <w:p>
       <w:pPr>
@@ -5714,7 +7937,29 @@
           <w:sz w:val="24"/>
           <w:szCs w:val="24"/>
         </w:rPr>
-        <w:t xml:space="preserve">[5]: Frith, U. (1980). </w:t>
+        <w:t xml:space="preserve">[5]: </w:t>
+      </w:r>
+      <w:proofErr w:type="spellStart"/>
+      <w:r>
+        <w:rPr>
+          <w:rFonts w:asciiTheme="majorHAnsi" w:hAnsiTheme="majorHAnsi" w:cstheme="majorHAnsi"/>
+          <w:i/>
+          <w:iCs/>
+          <w:sz w:val="24"/>
+          <w:szCs w:val="24"/>
+        </w:rPr>
+        <w:t>Frith</w:t>
+      </w:r>
+      <w:proofErr w:type="spellEnd"/>
+      <w:r>
+        <w:rPr>
+          <w:rFonts w:asciiTheme="majorHAnsi" w:hAnsiTheme="majorHAnsi" w:cstheme="majorHAnsi"/>
+          <w:i/>
+          <w:iCs/>
+          <w:sz w:val="24"/>
+          <w:szCs w:val="24"/>
+        </w:rPr>
+        <w:t xml:space="preserve">, U. (1980). </w:t>
       </w:r>
       <w:r>
         <w:rPr>
@@ -5750,7 +7995,51 @@
           <w:sz w:val="24"/>
           <w:szCs w:val="24"/>
         </w:rPr>
-        <w:t>[6]: McCloskey, M., Badecker, W., Goodmanschulman,</w:t>
+        <w:t xml:space="preserve">[6]: McCloskey, M., </w:t>
+      </w:r>
+      <w:proofErr w:type="spellStart"/>
+      <w:r>
+        <w:rPr>
+          <w:rFonts w:asciiTheme="majorHAnsi" w:hAnsiTheme="majorHAnsi" w:cstheme="majorHAnsi"/>
+          <w:i/>
+          <w:iCs/>
+          <w:sz w:val="24"/>
+          <w:szCs w:val="24"/>
+        </w:rPr>
+        <w:t>Badecker</w:t>
+      </w:r>
+      <w:proofErr w:type="spellEnd"/>
+      <w:r>
+        <w:rPr>
+          <w:rFonts w:asciiTheme="majorHAnsi" w:hAnsiTheme="majorHAnsi" w:cstheme="majorHAnsi"/>
+          <w:i/>
+          <w:iCs/>
+          <w:sz w:val="24"/>
+          <w:szCs w:val="24"/>
+        </w:rPr>
+        <w:t xml:space="preserve">, W., </w:t>
+      </w:r>
+      <w:proofErr w:type="spellStart"/>
+      <w:r>
+        <w:rPr>
+          <w:rFonts w:asciiTheme="majorHAnsi" w:hAnsiTheme="majorHAnsi" w:cstheme="majorHAnsi"/>
+          <w:i/>
+          <w:iCs/>
+          <w:sz w:val="24"/>
+          <w:szCs w:val="24"/>
+        </w:rPr>
+        <w:t>Goodmanschulman</w:t>
+      </w:r>
+      <w:proofErr w:type="spellEnd"/>
+      <w:r>
+        <w:rPr>
+          <w:rFonts w:asciiTheme="majorHAnsi" w:hAnsiTheme="majorHAnsi" w:cstheme="majorHAnsi"/>
+          <w:i/>
+          <w:iCs/>
+          <w:sz w:val="24"/>
+          <w:szCs w:val="24"/>
+        </w:rPr>
+        <w:t>,</w:t>
       </w:r>
     </w:p>
     <w:p>
@@ -5775,7 +8064,29 @@
           <w:sz w:val="24"/>
           <w:szCs w:val="24"/>
         </w:rPr>
-        <w:t>R.A. and Aliminosa, D. (1994) ‘The</w:t>
+        <w:t xml:space="preserve">R.A. and </w:t>
+      </w:r>
+      <w:proofErr w:type="spellStart"/>
+      <w:r>
+        <w:rPr>
+          <w:rFonts w:asciiTheme="majorHAnsi" w:hAnsiTheme="majorHAnsi" w:cstheme="majorHAnsi"/>
+          <w:i/>
+          <w:iCs/>
+          <w:sz w:val="24"/>
+          <w:szCs w:val="24"/>
+        </w:rPr>
+        <w:t>Aliminosa</w:t>
+      </w:r>
+      <w:proofErr w:type="spellEnd"/>
+      <w:r>
+        <w:rPr>
+          <w:rFonts w:asciiTheme="majorHAnsi" w:hAnsiTheme="majorHAnsi" w:cstheme="majorHAnsi"/>
+          <w:i/>
+          <w:iCs/>
+          <w:sz w:val="24"/>
+          <w:szCs w:val="24"/>
+        </w:rPr>
+        <w:t>, D. (1994) ‘The</w:t>
       </w:r>
     </w:p>
     <w:p>
@@ -5792,15 +8103,49 @@
           <w:szCs w:val="24"/>
         </w:rPr>
       </w:pPr>
-      <w:r>
-        <w:rPr>
-          <w:rFonts w:asciiTheme="majorHAnsi" w:hAnsiTheme="majorHAnsi" w:cstheme="majorHAnsi"/>
-          <w:i/>
-          <w:iCs/>
-          <w:sz w:val="24"/>
-          <w:szCs w:val="24"/>
-        </w:rPr>
-        <w:t>structure of graphemic representations in spelling: Evidence from a case of acquired dysgraphia’,</w:t>
+      <w:proofErr w:type="gramStart"/>
+      <w:r>
+        <w:rPr>
+          <w:rFonts w:asciiTheme="majorHAnsi" w:hAnsiTheme="majorHAnsi" w:cstheme="majorHAnsi"/>
+          <w:i/>
+          <w:iCs/>
+          <w:sz w:val="24"/>
+          <w:szCs w:val="24"/>
+        </w:rPr>
+        <w:t>structure</w:t>
+      </w:r>
+      <w:proofErr w:type="gramEnd"/>
+      <w:r>
+        <w:rPr>
+          <w:rFonts w:asciiTheme="majorHAnsi" w:hAnsiTheme="majorHAnsi" w:cstheme="majorHAnsi"/>
+          <w:i/>
+          <w:iCs/>
+          <w:sz w:val="24"/>
+          <w:szCs w:val="24"/>
+        </w:rPr>
+        <w:t xml:space="preserve"> of </w:t>
+      </w:r>
+      <w:proofErr w:type="spellStart"/>
+      <w:r>
+        <w:rPr>
+          <w:rFonts w:asciiTheme="majorHAnsi" w:hAnsiTheme="majorHAnsi" w:cstheme="majorHAnsi"/>
+          <w:i/>
+          <w:iCs/>
+          <w:sz w:val="24"/>
+          <w:szCs w:val="24"/>
+        </w:rPr>
+        <w:t>graphemic</w:t>
+      </w:r>
+      <w:proofErr w:type="spellEnd"/>
+      <w:r>
+        <w:rPr>
+          <w:rFonts w:asciiTheme="majorHAnsi" w:hAnsiTheme="majorHAnsi" w:cstheme="majorHAnsi"/>
+          <w:i/>
+          <w:iCs/>
+          <w:sz w:val="24"/>
+          <w:szCs w:val="24"/>
+        </w:rPr>
+        <w:t xml:space="preserve"> representations in spelling: Evidence from a case of acquired dysgraphia’,</w:t>
       </w:r>
     </w:p>
     <w:p>
@@ -5826,17 +8171,64 @@
           <w:szCs w:val="24"/>
           <w:lang w:bidi="he-IL"/>
         </w:rPr>
-        <w:t xml:space="preserve">Cognitive Neuropsychology </w:t>
-      </w:r>
-      <w:r>
-        <w:rPr>
-          <w:rFonts w:asciiTheme="majorHAnsi" w:hAnsiTheme="majorHAnsi" w:cstheme="majorHAnsi"/>
-          <w:i/>
-          <w:iCs/>
-          <w:sz w:val="24"/>
-          <w:szCs w:val="24"/>
-        </w:rPr>
-        <w:t>, 11(3), pp. 341–392. doi: 10.1080/02643299408251979.</w:t>
+        <w:t xml:space="preserve">Cognitive </w:t>
+      </w:r>
+      <w:proofErr w:type="gramStart"/>
+      <w:r>
+        <w:rPr>
+          <w:rFonts w:asciiTheme="majorHAnsi" w:hAnsiTheme="majorHAnsi" w:cstheme="majorHAnsi"/>
+          <w:i/>
+          <w:iCs/>
+          <w:sz w:val="24"/>
+          <w:szCs w:val="24"/>
+          <w:lang w:bidi="he-IL"/>
+        </w:rPr>
+        <w:t xml:space="preserve">Neuropsychology </w:t>
+      </w:r>
+      <w:r>
+        <w:rPr>
+          <w:rFonts w:asciiTheme="majorHAnsi" w:hAnsiTheme="majorHAnsi" w:cstheme="majorHAnsi"/>
+          <w:i/>
+          <w:iCs/>
+          <w:sz w:val="24"/>
+          <w:szCs w:val="24"/>
+        </w:rPr>
+        <w:t>,</w:t>
+      </w:r>
+      <w:proofErr w:type="gramEnd"/>
+      <w:r>
+        <w:rPr>
+          <w:rFonts w:asciiTheme="majorHAnsi" w:hAnsiTheme="majorHAnsi" w:cstheme="majorHAnsi"/>
+          <w:i/>
+          <w:iCs/>
+          <w:sz w:val="24"/>
+          <w:szCs w:val="24"/>
+        </w:rPr>
+        <w:t xml:space="preserve"> 11(3), pp. 341–392. </w:t>
+      </w:r>
+      <w:proofErr w:type="spellStart"/>
+      <w:proofErr w:type="gramStart"/>
+      <w:r>
+        <w:rPr>
+          <w:rFonts w:asciiTheme="majorHAnsi" w:hAnsiTheme="majorHAnsi" w:cstheme="majorHAnsi"/>
+          <w:i/>
+          <w:iCs/>
+          <w:sz w:val="24"/>
+          <w:szCs w:val="24"/>
+        </w:rPr>
+        <w:t>doi</w:t>
+      </w:r>
+      <w:proofErr w:type="spellEnd"/>
+      <w:proofErr w:type="gramEnd"/>
+      <w:r>
+        <w:rPr>
+          <w:rFonts w:asciiTheme="majorHAnsi" w:hAnsiTheme="majorHAnsi" w:cstheme="majorHAnsi"/>
+          <w:i/>
+          <w:iCs/>
+          <w:sz w:val="24"/>
+          <w:szCs w:val="24"/>
+        </w:rPr>
+        <w:t>: 10.1080/02643299408251979.</w:t>
       </w:r>
     </w:p>
     <w:p>
@@ -5861,8 +8253,20 @@
           <w:sz w:val="24"/>
           <w:szCs w:val="24"/>
         </w:rPr>
-        <w:t>[7]: Andrew R. Golding (1995), A Bayesian hybrid method for contextsensitive</w:t>
-      </w:r>
+        <w:t xml:space="preserve">[7]: Andrew R. Golding (1995), A Bayesian hybrid method for </w:t>
+      </w:r>
+      <w:proofErr w:type="spellStart"/>
+      <w:r>
+        <w:rPr>
+          <w:rFonts w:asciiTheme="majorHAnsi" w:hAnsiTheme="majorHAnsi" w:cstheme="majorHAnsi"/>
+          <w:i/>
+          <w:iCs/>
+          <w:sz w:val="24"/>
+          <w:szCs w:val="24"/>
+        </w:rPr>
+        <w:t>contextsensitive</w:t>
+      </w:r>
+      <w:proofErr w:type="spellEnd"/>
     </w:p>
     <w:p>
       <w:pPr>
@@ -5878,6 +8282,7 @@
           <w:szCs w:val="24"/>
         </w:rPr>
       </w:pPr>
+      <w:proofErr w:type="gramStart"/>
       <w:r>
         <w:rPr>
           <w:rFonts w:asciiTheme="majorHAnsi" w:hAnsiTheme="majorHAnsi" w:cstheme="majorHAnsi"/>
@@ -5888,6 +8293,7 @@
         </w:rPr>
         <w:t>spelling</w:t>
       </w:r>
+      <w:proofErr w:type="gramEnd"/>
     </w:p>
     <w:p>
       <w:pPr>
@@ -5903,6 +8309,7 @@
           <w:szCs w:val="24"/>
         </w:rPr>
       </w:pPr>
+      <w:proofErr w:type="gramStart"/>
       <w:r>
         <w:rPr>
           <w:rFonts w:asciiTheme="majorHAnsi" w:hAnsiTheme="majorHAnsi" w:cstheme="majorHAnsi"/>
@@ -5913,6 +8320,7 @@
         </w:rPr>
         <w:t>correction</w:t>
       </w:r>
+      <w:proofErr w:type="gramEnd"/>
     </w:p>
     <w:p>
       <w:pPr>
@@ -5947,17 +8355,64 @@
           <w:szCs w:val="24"/>
           <w:lang w:bidi="he-IL"/>
         </w:rPr>
-        <w:t xml:space="preserve">Machine Learning </w:t>
-      </w:r>
-      <w:r>
-        <w:rPr>
-          <w:rFonts w:asciiTheme="majorHAnsi" w:hAnsiTheme="majorHAnsi" w:cstheme="majorHAnsi"/>
-          <w:i/>
-          <w:iCs/>
-          <w:sz w:val="24"/>
-          <w:szCs w:val="24"/>
-        </w:rPr>
-        <w:t>, 34(1/3), pp. 107–130. doi:</w:t>
+        <w:t xml:space="preserve">Machine </w:t>
+      </w:r>
+      <w:proofErr w:type="gramStart"/>
+      <w:r>
+        <w:rPr>
+          <w:rFonts w:asciiTheme="majorHAnsi" w:hAnsiTheme="majorHAnsi" w:cstheme="majorHAnsi"/>
+          <w:i/>
+          <w:iCs/>
+          <w:sz w:val="24"/>
+          <w:szCs w:val="24"/>
+          <w:lang w:bidi="he-IL"/>
+        </w:rPr>
+        <w:t xml:space="preserve">Learning </w:t>
+      </w:r>
+      <w:r>
+        <w:rPr>
+          <w:rFonts w:asciiTheme="majorHAnsi" w:hAnsiTheme="majorHAnsi" w:cstheme="majorHAnsi"/>
+          <w:i/>
+          <w:iCs/>
+          <w:sz w:val="24"/>
+          <w:szCs w:val="24"/>
+        </w:rPr>
+        <w:t>,</w:t>
+      </w:r>
+      <w:proofErr w:type="gramEnd"/>
+      <w:r>
+        <w:rPr>
+          <w:rFonts w:asciiTheme="majorHAnsi" w:hAnsiTheme="majorHAnsi" w:cstheme="majorHAnsi"/>
+          <w:i/>
+          <w:iCs/>
+          <w:sz w:val="24"/>
+          <w:szCs w:val="24"/>
+        </w:rPr>
+        <w:t xml:space="preserve"> 34(1/3), pp. 107–130. </w:t>
+      </w:r>
+      <w:proofErr w:type="spellStart"/>
+      <w:proofErr w:type="gramStart"/>
+      <w:r>
+        <w:rPr>
+          <w:rFonts w:asciiTheme="majorHAnsi" w:hAnsiTheme="majorHAnsi" w:cstheme="majorHAnsi"/>
+          <w:i/>
+          <w:iCs/>
+          <w:sz w:val="24"/>
+          <w:szCs w:val="24"/>
+        </w:rPr>
+        <w:t>doi</w:t>
+      </w:r>
+      <w:proofErr w:type="spellEnd"/>
+      <w:proofErr w:type="gramEnd"/>
+      <w:r>
+        <w:rPr>
+          <w:rFonts w:asciiTheme="majorHAnsi" w:hAnsiTheme="majorHAnsi" w:cstheme="majorHAnsi"/>
+          <w:i/>
+          <w:iCs/>
+          <w:sz w:val="24"/>
+          <w:szCs w:val="24"/>
+        </w:rPr>
+        <w:t>:</w:t>
       </w:r>
     </w:p>
     <w:p>
@@ -5982,7 +8437,29 @@
           <w:sz w:val="24"/>
           <w:szCs w:val="24"/>
         </w:rPr>
-        <w:t>10.1023/a:1007545901558.</w:t>
+        <w:t>10.1023/a</w:t>
+      </w:r>
+      <w:proofErr w:type="gramStart"/>
+      <w:r>
+        <w:rPr>
+          <w:rFonts w:asciiTheme="majorHAnsi" w:hAnsiTheme="majorHAnsi" w:cstheme="majorHAnsi"/>
+          <w:i/>
+          <w:iCs/>
+          <w:sz w:val="24"/>
+          <w:szCs w:val="24"/>
+        </w:rPr>
+        <w:t>:1007545901558</w:t>
+      </w:r>
+      <w:proofErr w:type="gramEnd"/>
+      <w:r>
+        <w:rPr>
+          <w:rFonts w:asciiTheme="majorHAnsi" w:hAnsiTheme="majorHAnsi" w:cstheme="majorHAnsi"/>
+          <w:i/>
+          <w:iCs/>
+          <w:sz w:val="24"/>
+          <w:szCs w:val="24"/>
+        </w:rPr>
+        <w:t>.</w:t>
       </w:r>
     </w:p>
     <w:p>
@@ -6008,7 +8485,29 @@
           <w:sz w:val="24"/>
           <w:szCs w:val="24"/>
         </w:rPr>
-        <w:t xml:space="preserve">[9]: Jurafsky, D. and Martin, J.H. (2008) </w:t>
+        <w:t xml:space="preserve">[9]: </w:t>
+      </w:r>
+      <w:proofErr w:type="spellStart"/>
+      <w:r>
+        <w:rPr>
+          <w:rFonts w:asciiTheme="majorHAnsi" w:hAnsiTheme="majorHAnsi" w:cstheme="majorHAnsi"/>
+          <w:i/>
+          <w:iCs/>
+          <w:sz w:val="24"/>
+          <w:szCs w:val="24"/>
+        </w:rPr>
+        <w:t>Jurafsky</w:t>
+      </w:r>
+      <w:proofErr w:type="spellEnd"/>
+      <w:r>
+        <w:rPr>
+          <w:rFonts w:asciiTheme="majorHAnsi" w:hAnsiTheme="majorHAnsi" w:cstheme="majorHAnsi"/>
+          <w:i/>
+          <w:iCs/>
+          <w:sz w:val="24"/>
+          <w:szCs w:val="24"/>
+        </w:rPr>
+        <w:t xml:space="preserve">, D. and Martin, J.H. (2008) </w:t>
       </w:r>
       <w:r>
         <w:rPr>
@@ -6036,6 +8535,7 @@
           <w:szCs w:val="24"/>
         </w:rPr>
       </w:pPr>
+      <w:proofErr w:type="gramStart"/>
       <w:r>
         <w:rPr>
           <w:rFonts w:asciiTheme="majorHAnsi" w:hAnsiTheme="majorHAnsi" w:cstheme="majorHAnsi"/>
@@ -6045,17 +8545,51 @@
           <w:szCs w:val="24"/>
           <w:lang w:bidi="he-IL"/>
         </w:rPr>
-        <w:t xml:space="preserve">natural language processing, computational linguistics, and speech recognition </w:t>
-      </w:r>
-      <w:r>
-        <w:rPr>
-          <w:rFonts w:asciiTheme="majorHAnsi" w:hAnsiTheme="majorHAnsi" w:cstheme="majorHAnsi"/>
-          <w:i/>
-          <w:iCs/>
-          <w:sz w:val="24"/>
-          <w:szCs w:val="24"/>
-        </w:rPr>
-        <w:t>. 2nd edn. United</w:t>
+        <w:t>natural</w:t>
+      </w:r>
+      <w:proofErr w:type="gramEnd"/>
+      <w:r>
+        <w:rPr>
+          <w:rFonts w:asciiTheme="majorHAnsi" w:hAnsiTheme="majorHAnsi" w:cstheme="majorHAnsi"/>
+          <w:i/>
+          <w:iCs/>
+          <w:sz w:val="24"/>
+          <w:szCs w:val="24"/>
+          <w:lang w:bidi="he-IL"/>
+        </w:rPr>
+        <w:t xml:space="preserve"> language processing, computational linguistics, and speech recognition </w:t>
+      </w:r>
+      <w:r>
+        <w:rPr>
+          <w:rFonts w:asciiTheme="majorHAnsi" w:hAnsiTheme="majorHAnsi" w:cstheme="majorHAnsi"/>
+          <w:i/>
+          <w:iCs/>
+          <w:sz w:val="24"/>
+          <w:szCs w:val="24"/>
+        </w:rPr>
+        <w:t xml:space="preserve">. 2nd </w:t>
+      </w:r>
+      <w:proofErr w:type="spellStart"/>
+      <w:r>
+        <w:rPr>
+          <w:rFonts w:asciiTheme="majorHAnsi" w:hAnsiTheme="majorHAnsi" w:cstheme="majorHAnsi"/>
+          <w:i/>
+          <w:iCs/>
+          <w:sz w:val="24"/>
+          <w:szCs w:val="24"/>
+        </w:rPr>
+        <w:t>edn</w:t>
+      </w:r>
+      <w:proofErr w:type="spellEnd"/>
+      <w:r>
+        <w:rPr>
+          <w:rFonts w:asciiTheme="majorHAnsi" w:hAnsiTheme="majorHAnsi" w:cstheme="majorHAnsi"/>
+          <w:i/>
+          <w:iCs/>
+          <w:sz w:val="24"/>
+          <w:szCs w:val="24"/>
+        </w:rPr>
+        <w:t>. United</w:t>
       </w:r>
     </w:p>
     <w:p>
@@ -6105,7 +8639,29 @@
           <w:sz w:val="24"/>
           <w:szCs w:val="24"/>
         </w:rPr>
-        <w:t>[10]: Drown, D.J., Khoshgoftaar, T.M. and Narayanan, R. (2007) ‘Using evolutionary sampling to</w:t>
+        <w:t xml:space="preserve">[10]: Drown, D.J., </w:t>
+      </w:r>
+      <w:proofErr w:type="spellStart"/>
+      <w:r>
+        <w:rPr>
+          <w:rFonts w:asciiTheme="majorHAnsi" w:hAnsiTheme="majorHAnsi" w:cstheme="majorHAnsi"/>
+          <w:i/>
+          <w:iCs/>
+          <w:sz w:val="24"/>
+          <w:szCs w:val="24"/>
+        </w:rPr>
+        <w:t>Khoshgoftaar</w:t>
+      </w:r>
+      <w:proofErr w:type="spellEnd"/>
+      <w:r>
+        <w:rPr>
+          <w:rFonts w:asciiTheme="majorHAnsi" w:hAnsiTheme="majorHAnsi" w:cstheme="majorHAnsi"/>
+          <w:i/>
+          <w:iCs/>
+          <w:sz w:val="24"/>
+          <w:szCs w:val="24"/>
+        </w:rPr>
+        <w:t>, T.M. and Narayanan, R. (2007) ‘Using evolutionary sampling to</w:t>
       </w:r>
     </w:p>
     <w:p>
@@ -6123,15 +8679,27 @@
           <w:lang w:bidi="he-IL"/>
         </w:rPr>
       </w:pPr>
-      <w:r>
-        <w:rPr>
-          <w:rFonts w:asciiTheme="majorHAnsi" w:hAnsiTheme="majorHAnsi" w:cstheme="majorHAnsi"/>
-          <w:i/>
-          <w:iCs/>
-          <w:sz w:val="24"/>
-          <w:szCs w:val="24"/>
-        </w:rPr>
-        <w:t xml:space="preserve">mine imbalanced data’, </w:t>
+      <w:proofErr w:type="gramStart"/>
+      <w:r>
+        <w:rPr>
+          <w:rFonts w:asciiTheme="majorHAnsi" w:hAnsiTheme="majorHAnsi" w:cstheme="majorHAnsi"/>
+          <w:i/>
+          <w:iCs/>
+          <w:sz w:val="24"/>
+          <w:szCs w:val="24"/>
+        </w:rPr>
+        <w:t>mine</w:t>
+      </w:r>
+      <w:proofErr w:type="gramEnd"/>
+      <w:r>
+        <w:rPr>
+          <w:rFonts w:asciiTheme="majorHAnsi" w:hAnsiTheme="majorHAnsi" w:cstheme="majorHAnsi"/>
+          <w:i/>
+          <w:iCs/>
+          <w:sz w:val="24"/>
+          <w:szCs w:val="24"/>
+        </w:rPr>
+        <w:t xml:space="preserve"> imbalanced data’, </w:t>
       </w:r>
       <w:r>
         <w:rPr>
@@ -6168,17 +8736,40 @@
           <w:szCs w:val="24"/>
           <w:lang w:bidi="he-IL"/>
         </w:rPr>
-        <w:t xml:space="preserve">(ICMLA 2007) </w:t>
-      </w:r>
-      <w:r>
-        <w:rPr>
-          <w:rFonts w:asciiTheme="majorHAnsi" w:hAnsiTheme="majorHAnsi" w:cstheme="majorHAnsi"/>
-          <w:i/>
-          <w:iCs/>
-          <w:sz w:val="24"/>
-          <w:szCs w:val="24"/>
-        </w:rPr>
-        <w:t>, pp. 166 171,</w:t>
+        <w:t>(ICMLA 2007</w:t>
+      </w:r>
+      <w:proofErr w:type="gramStart"/>
+      <w:r>
+        <w:rPr>
+          <w:rFonts w:asciiTheme="majorHAnsi" w:hAnsiTheme="majorHAnsi" w:cstheme="majorHAnsi"/>
+          <w:i/>
+          <w:iCs/>
+          <w:sz w:val="24"/>
+          <w:szCs w:val="24"/>
+          <w:lang w:bidi="he-IL"/>
+        </w:rPr>
+        <w:t xml:space="preserve">) </w:t>
+      </w:r>
+      <w:r>
+        <w:rPr>
+          <w:rFonts w:asciiTheme="majorHAnsi" w:hAnsiTheme="majorHAnsi" w:cstheme="majorHAnsi"/>
+          <w:i/>
+          <w:iCs/>
+          <w:sz w:val="24"/>
+          <w:szCs w:val="24"/>
+        </w:rPr>
+        <w:t>,</w:t>
+      </w:r>
+      <w:proofErr w:type="gramEnd"/>
+      <w:r>
+        <w:rPr>
+          <w:rFonts w:asciiTheme="majorHAnsi" w:hAnsiTheme="majorHAnsi" w:cstheme="majorHAnsi"/>
+          <w:i/>
+          <w:iCs/>
+          <w:sz w:val="24"/>
+          <w:szCs w:val="24"/>
+        </w:rPr>
+        <w:t xml:space="preserve"> pp. 166 171,</w:t>
       </w:r>
     </w:p>
     <w:p>
@@ -6203,7 +8794,31 @@
           <w:sz w:val="24"/>
           <w:szCs w:val="24"/>
         </w:rPr>
-        <w:t>. doi: 10.1109/icmla.2007.73.</w:t>
+        <w:t xml:space="preserve">. </w:t>
+      </w:r>
+      <w:proofErr w:type="spellStart"/>
+      <w:proofErr w:type="gramStart"/>
+      <w:r>
+        <w:rPr>
+          <w:rFonts w:asciiTheme="majorHAnsi" w:hAnsiTheme="majorHAnsi" w:cstheme="majorHAnsi"/>
+          <w:i/>
+          <w:iCs/>
+          <w:sz w:val="24"/>
+          <w:szCs w:val="24"/>
+        </w:rPr>
+        <w:t>doi</w:t>
+      </w:r>
+      <w:proofErr w:type="spellEnd"/>
+      <w:proofErr w:type="gramEnd"/>
+      <w:r>
+        <w:rPr>
+          <w:rFonts w:asciiTheme="majorHAnsi" w:hAnsiTheme="majorHAnsi" w:cstheme="majorHAnsi"/>
+          <w:i/>
+          <w:iCs/>
+          <w:sz w:val="24"/>
+          <w:szCs w:val="24"/>
+        </w:rPr>
+        <w:t>: 10.1109/icmla.2007.73.</w:t>
       </w:r>
     </w:p>
     <w:p>
@@ -6228,8 +8843,64 @@
           <w:sz w:val="24"/>
           <w:szCs w:val="24"/>
         </w:rPr>
-        <w:t>[11]: Bassil, Y. and Alwani, M. (2012) ‘Contextsensitive</w:t>
-      </w:r>
+        <w:t xml:space="preserve">[11]: </w:t>
+      </w:r>
+      <w:proofErr w:type="spellStart"/>
+      <w:r>
+        <w:rPr>
+          <w:rFonts w:asciiTheme="majorHAnsi" w:hAnsiTheme="majorHAnsi" w:cstheme="majorHAnsi"/>
+          <w:i/>
+          <w:iCs/>
+          <w:sz w:val="24"/>
+          <w:szCs w:val="24"/>
+        </w:rPr>
+        <w:t>Bassil</w:t>
+      </w:r>
+      <w:proofErr w:type="spellEnd"/>
+      <w:r>
+        <w:rPr>
+          <w:rFonts w:asciiTheme="majorHAnsi" w:hAnsiTheme="majorHAnsi" w:cstheme="majorHAnsi"/>
+          <w:i/>
+          <w:iCs/>
+          <w:sz w:val="24"/>
+          <w:szCs w:val="24"/>
+        </w:rPr>
+        <w:t xml:space="preserve">, Y. and </w:t>
+      </w:r>
+      <w:proofErr w:type="spellStart"/>
+      <w:r>
+        <w:rPr>
+          <w:rFonts w:asciiTheme="majorHAnsi" w:hAnsiTheme="majorHAnsi" w:cstheme="majorHAnsi"/>
+          <w:i/>
+          <w:iCs/>
+          <w:sz w:val="24"/>
+          <w:szCs w:val="24"/>
+        </w:rPr>
+        <w:t>Alwani</w:t>
+      </w:r>
+      <w:proofErr w:type="spellEnd"/>
+      <w:r>
+        <w:rPr>
+          <w:rFonts w:asciiTheme="majorHAnsi" w:hAnsiTheme="majorHAnsi" w:cstheme="majorHAnsi"/>
+          <w:i/>
+          <w:iCs/>
+          <w:sz w:val="24"/>
+          <w:szCs w:val="24"/>
+        </w:rPr>
+        <w:t>, M. (2012) ‘</w:t>
+      </w:r>
+      <w:proofErr w:type="spellStart"/>
+      <w:r>
+        <w:rPr>
+          <w:rFonts w:asciiTheme="majorHAnsi" w:hAnsiTheme="majorHAnsi" w:cstheme="majorHAnsi"/>
+          <w:i/>
+          <w:iCs/>
+          <w:sz w:val="24"/>
+          <w:szCs w:val="24"/>
+        </w:rPr>
+        <w:t>Contextsensitive</w:t>
+      </w:r>
+      <w:proofErr w:type="spellEnd"/>
     </w:p>
     <w:p>
       <w:pPr>
@@ -6245,15 +8916,27 @@
           <w:szCs w:val="24"/>
         </w:rPr>
       </w:pPr>
-      <w:r>
-        <w:rPr>
-          <w:rFonts w:asciiTheme="majorHAnsi" w:hAnsiTheme="majorHAnsi" w:cstheme="majorHAnsi"/>
-          <w:i/>
-          <w:iCs/>
-          <w:sz w:val="24"/>
-          <w:szCs w:val="24"/>
-        </w:rPr>
-        <w:t>spelling correction using Google web 1T</w:t>
+      <w:proofErr w:type="gramStart"/>
+      <w:r>
+        <w:rPr>
+          <w:rFonts w:asciiTheme="majorHAnsi" w:hAnsiTheme="majorHAnsi" w:cstheme="majorHAnsi"/>
+          <w:i/>
+          <w:iCs/>
+          <w:sz w:val="24"/>
+          <w:szCs w:val="24"/>
+        </w:rPr>
+        <w:t>spelling</w:t>
+      </w:r>
+      <w:proofErr w:type="gramEnd"/>
+      <w:r>
+        <w:rPr>
+          <w:rFonts w:asciiTheme="majorHAnsi" w:hAnsiTheme="majorHAnsi" w:cstheme="majorHAnsi"/>
+          <w:i/>
+          <w:iCs/>
+          <w:sz w:val="24"/>
+          <w:szCs w:val="24"/>
+        </w:rPr>
+        <w:t xml:space="preserve"> correction using Google web 1T</w:t>
       </w:r>
     </w:p>
     <w:p>
@@ -6295,15 +8978,27 @@
           <w:szCs w:val="24"/>
         </w:rPr>
       </w:pPr>
-      <w:r>
-        <w:rPr>
-          <w:rFonts w:asciiTheme="majorHAnsi" w:hAnsiTheme="majorHAnsi" w:cstheme="majorHAnsi"/>
-          <w:i/>
-          <w:iCs/>
-          <w:sz w:val="24"/>
-          <w:szCs w:val="24"/>
-        </w:rPr>
-        <w:t xml:space="preserve">information’, </w:t>
+      <w:proofErr w:type="gramStart"/>
+      <w:r>
+        <w:rPr>
+          <w:rFonts w:asciiTheme="majorHAnsi" w:hAnsiTheme="majorHAnsi" w:cstheme="majorHAnsi"/>
+          <w:i/>
+          <w:iCs/>
+          <w:sz w:val="24"/>
+          <w:szCs w:val="24"/>
+        </w:rPr>
+        <w:t>information</w:t>
+      </w:r>
+      <w:proofErr w:type="gramEnd"/>
+      <w:r>
+        <w:rPr>
+          <w:rFonts w:asciiTheme="majorHAnsi" w:hAnsiTheme="majorHAnsi" w:cstheme="majorHAnsi"/>
+          <w:i/>
+          <w:iCs/>
+          <w:sz w:val="24"/>
+          <w:szCs w:val="24"/>
+        </w:rPr>
+        <w:t xml:space="preserve">’, </w:t>
       </w:r>
       <w:r>
         <w:rPr>
@@ -6324,7 +9019,31 @@
           <w:sz w:val="24"/>
           <w:szCs w:val="24"/>
         </w:rPr>
-        <w:t>, 5(3). doi: 10.5539/cis.v5n3p37.</w:t>
+        <w:t xml:space="preserve">, 5(3). </w:t>
+      </w:r>
+      <w:proofErr w:type="spellStart"/>
+      <w:proofErr w:type="gramStart"/>
+      <w:r>
+        <w:rPr>
+          <w:rFonts w:asciiTheme="majorHAnsi" w:hAnsiTheme="majorHAnsi" w:cstheme="majorHAnsi"/>
+          <w:i/>
+          <w:iCs/>
+          <w:sz w:val="24"/>
+          <w:szCs w:val="24"/>
+        </w:rPr>
+        <w:t>doi</w:t>
+      </w:r>
+      <w:proofErr w:type="spellEnd"/>
+      <w:proofErr w:type="gramEnd"/>
+      <w:r>
+        <w:rPr>
+          <w:rFonts w:asciiTheme="majorHAnsi" w:hAnsiTheme="majorHAnsi" w:cstheme="majorHAnsi"/>
+          <w:i/>
+          <w:iCs/>
+          <w:sz w:val="24"/>
+          <w:szCs w:val="24"/>
+        </w:rPr>
+        <w:t>: 10.5539/cis.v5n3p37.</w:t>
       </w:r>
     </w:p>
     <w:p>
@@ -6383,7 +9102,19 @@
           <w:szCs w:val="24"/>
           <w:lang w:bidi="he-IL"/>
         </w:rPr>
-        <w:t>Independent Spellchecking and Autocorrectio</w:t>
+        <w:t xml:space="preserve">Independent Spellchecking and </w:t>
+      </w:r>
+      <w:proofErr w:type="spellStart"/>
+      <w:r>
+        <w:rPr>
+          <w:rFonts w:asciiTheme="majorHAnsi" w:hAnsiTheme="majorHAnsi" w:cstheme="majorHAnsi"/>
+          <w:i/>
+          <w:iCs/>
+          <w:sz w:val="24"/>
+          <w:szCs w:val="24"/>
+          <w:lang w:bidi="he-IL"/>
+        </w:rPr>
+        <w:t>Autocorrectio</w:t>
       </w:r>
       <w:r>
         <w:rPr>
@@ -6396,6 +9127,7 @@
         </w:rPr>
         <w:t>n</w:t>
       </w:r>
+      <w:proofErr w:type="spellEnd"/>
     </w:p>
     <w:sectPr>
       <w:pgSz w:w="12240" w:h="15840"/>
@@ -6475,7 +9207,7 @@
         <w:noProof/>
         <w:color w:val="5B9BD5" w:themeColor="accent1"/>
       </w:rPr>
-      <w:t>11</w:t>
+      <w:t>15</w:t>
     </w:r>
     <w:r>
       <w:rPr>

</xml_diff>